<commit_message>
Evaluation & Teamwork Modules Test Plan v5.0
</commit_message>
<xml_diff>
--- a/Test Plan/Evaluation & Teamwork Modules Test Plan v5.0.docx
+++ b/Test Plan/Evaluation & Teamwork Modules Test Plan v5.0.docx
@@ -1,6 +1,6 @@
 
 <file path=word/document.xml><?xml version="1.0" encoding="utf-8"?>
-<w:document xmlns:wpc="http://schemas.microsoft.com/office/word/2010/wordprocessingCanvas" xmlns:mc="http://schemas.openxmlformats.org/markup-compatibility/2006" xmlns:o="urn:schemas-microsoft-com:office:office" xmlns:r="http://schemas.openxmlformats.org/officeDocument/2006/relationships" xmlns:m="http://schemas.openxmlformats.org/officeDocument/2006/math" xmlns:v="urn:schemas-microsoft-com:vml" xmlns:wp14="http://schemas.microsoft.com/office/word/2010/wordprocessingDrawing" xmlns:wp="http://schemas.openxmlformats.org/drawingml/2006/wordprocessingDrawing" xmlns:w10="urn:schemas-microsoft-com:office:word" xmlns:w="http://schemas.openxmlformats.org/wordprocessingml/2006/main" xmlns:w14="http://schemas.microsoft.com/office/word/2010/wordml" xmlns:wpg="http://schemas.microsoft.com/office/word/2010/wordprocessingGroup" xmlns:wpi="http://schemas.microsoft.com/office/word/2010/wordprocessingInk" xmlns:wne="http://schemas.microsoft.com/office/word/2006/wordml" xmlns:wps="http://schemas.microsoft.com/office/word/2010/wordprocessingShape" mc:Ignorable="w14 wp14">
+<w:document xmlns:ve="http://schemas.openxmlformats.org/markup-compatibility/2006" xmlns:o="urn:schemas-microsoft-com:office:office" xmlns:r="http://schemas.openxmlformats.org/officeDocument/2006/relationships" xmlns:m="http://schemas.openxmlformats.org/officeDocument/2006/math" xmlns:v="urn:schemas-microsoft-com:vml" xmlns:wp="http://schemas.openxmlformats.org/drawingml/2006/wordprocessingDrawing" xmlns:w10="urn:schemas-microsoft-com:office:word" xmlns:w="http://schemas.openxmlformats.org/wordprocessingml/2006/main" xmlns:wne="http://schemas.microsoft.com/office/word/2006/wordml">
   <w:body>
     <w:p>
       <w:pPr>
@@ -59,23 +59,13 @@
           <w:szCs w:val="40"/>
         </w:rPr>
       </w:pPr>
-      <w:proofErr w:type="spellStart"/>
       <w:r>
         <w:rPr>
           <w:rFonts w:asciiTheme="minorHAnsi" w:hAnsiTheme="minorHAnsi" w:cstheme="minorHAnsi"/>
           <w:sz w:val="40"/>
           <w:szCs w:val="40"/>
         </w:rPr>
-        <w:t>Telerik</w:t>
-      </w:r>
-      <w:proofErr w:type="spellEnd"/>
-      <w:r>
-        <w:rPr>
-          <w:rFonts w:asciiTheme="minorHAnsi" w:hAnsiTheme="minorHAnsi" w:cstheme="minorHAnsi"/>
-          <w:sz w:val="40"/>
-          <w:szCs w:val="40"/>
-        </w:rPr>
-        <w:t xml:space="preserve"> Academy </w:t>
+        <w:t xml:space="preserve">Telerik Academy </w:t>
       </w:r>
       <w:r>
         <w:rPr>
@@ -334,16 +324,7 @@
           <w:sz w:val="28"/>
           <w:szCs w:val="28"/>
         </w:rPr>
-        <w:t>November 25</w:t>
-      </w:r>
-      <w:r>
-        <w:rPr>
-          <w:rFonts w:asciiTheme="minorHAnsi" w:hAnsiTheme="minorHAnsi" w:cstheme="minorHAnsi"/>
-          <w:noProof/>
-          <w:sz w:val="28"/>
-          <w:szCs w:val="28"/>
-        </w:rPr>
-        <w:t>, 2014</w:t>
+        <w:t>November 25, 2014</w:t>
       </w:r>
       <w:r>
         <w:rPr>
@@ -3851,7 +3832,7 @@
           <w:bottom w:w="86" w:type="dxa"/>
           <w:right w:w="115" w:type="dxa"/>
         </w:tblCellMar>
-        <w:tblLook w:val="0420" w:firstRow="1" w:lastRow="0" w:firstColumn="0" w:lastColumn="0" w:noHBand="0" w:noVBand="1"/>
+        <w:tblLook w:val="0420"/>
       </w:tblPr>
       <w:tblGrid>
         <w:gridCol w:w="1424"/>
@@ -3861,7 +3842,7 @@
       </w:tblGrid>
       <w:tr>
         <w:trPr>
-          <w:cnfStyle w:val="100000000000" w:firstRow="1" w:lastRow="0" w:firstColumn="0" w:lastColumn="0" w:oddVBand="0" w:evenVBand="0" w:oddHBand="0" w:evenHBand="0" w:firstRowFirstColumn="0" w:firstRowLastColumn="0" w:lastRowFirstColumn="0" w:lastRowLastColumn="0"/>
+          <w:cnfStyle w:val="100000000000"/>
         </w:trPr>
         <w:tc>
           <w:tcPr>
@@ -3974,7 +3955,7 @@
       </w:tr>
       <w:tr>
         <w:trPr>
-          <w:cnfStyle w:val="000000100000" w:firstRow="0" w:lastRow="0" w:firstColumn="0" w:lastColumn="0" w:oddVBand="0" w:evenVBand="0" w:oddHBand="1" w:evenHBand="0" w:firstRowFirstColumn="0" w:firstRowLastColumn="0" w:lastRowFirstColumn="0" w:lastRowLastColumn="0"/>
+          <w:cnfStyle w:val="000000100000"/>
         </w:trPr>
         <w:tc>
           <w:tcPr>
@@ -4106,7 +4087,6 @@
               <w:calendar w:val="gregorian"/>
             </w:date>
           </w:sdtPr>
-          <w:sdtEndPr/>
           <w:sdtContent>
             <w:tc>
               <w:tcPr>
@@ -4270,7 +4250,6 @@
               <w:calendar w:val="gregorian"/>
             </w:date>
           </w:sdtPr>
-          <w:sdtEndPr/>
           <w:sdtContent>
             <w:tc>
               <w:tcPr>
@@ -4304,7 +4283,7 @@
       </w:tr>
       <w:tr>
         <w:trPr>
-          <w:cnfStyle w:val="000000100000" w:firstRow="0" w:lastRow="0" w:firstColumn="0" w:lastColumn="0" w:oddVBand="0" w:evenVBand="0" w:oddHBand="1" w:evenHBand="0" w:firstRowFirstColumn="0" w:firstRowLastColumn="0" w:lastRowFirstColumn="0" w:lastRowLastColumn="0"/>
+          <w:cnfStyle w:val="000000100000"/>
         </w:trPr>
         <w:tc>
           <w:tcPr>
@@ -4435,7 +4414,6 @@
               <w:calendar w:val="gregorian"/>
             </w:date>
           </w:sdtPr>
-          <w:sdtEndPr/>
           <w:sdtContent>
             <w:tc>
               <w:tcPr>
@@ -4597,7 +4575,6 @@
               <w:calendar w:val="gregorian"/>
             </w:date>
           </w:sdtPr>
-          <w:sdtEndPr/>
           <w:sdtContent>
             <w:tc>
               <w:tcPr>
@@ -4631,7 +4608,7 @@
       </w:tr>
       <w:tr>
         <w:trPr>
-          <w:cnfStyle w:val="000000100000" w:firstRow="0" w:lastRow="0" w:firstColumn="0" w:lastColumn="0" w:oddVBand="0" w:evenVBand="0" w:oddHBand="1" w:evenHBand="0" w:firstRowFirstColumn="0" w:firstRowLastColumn="0" w:lastRowFirstColumn="0" w:lastRowLastColumn="0"/>
+          <w:cnfStyle w:val="000000100000"/>
         </w:trPr>
         <w:tc>
           <w:tcPr>
@@ -4762,7 +4739,6 @@
               <w:calendar w:val="gregorian"/>
             </w:date>
           </w:sdtPr>
-          <w:sdtEndPr/>
           <w:sdtContent>
             <w:tc>
               <w:tcPr>
@@ -4863,7 +4839,7 @@
                 <w:sz w:val="28"/>
                 <w:szCs w:val="28"/>
               </w:rPr>
-              <w:t>is in separate document.</w:t>
+              <w:t>is in separate document</w:t>
             </w:r>
           </w:p>
         </w:tc>
@@ -4942,7 +4918,6 @@
               <w:calendar w:val="gregorian"/>
             </w:date>
           </w:sdtPr>
-          <w:sdtEndPr/>
           <w:sdtContent>
             <w:tc>
               <w:tcPr>
@@ -4976,7 +4951,7 @@
       </w:tr>
       <w:tr>
         <w:trPr>
-          <w:cnfStyle w:val="000000100000" w:firstRow="0" w:lastRow="0" w:firstColumn="0" w:lastColumn="0" w:oddVBand="0" w:evenVBand="0" w:oddHBand="1" w:evenHBand="0" w:firstRowFirstColumn="0" w:firstRowLastColumn="0" w:lastRowFirstColumn="0" w:lastRowLastColumn="0"/>
+          <w:cnfStyle w:val="000000100000"/>
         </w:trPr>
         <w:tc>
           <w:tcPr>
@@ -5028,7 +5003,7 @@
                 <w:sz w:val="28"/>
                 <w:szCs w:val="28"/>
               </w:rPr>
-              <w:t>Final adjustments.</w:t>
+              <w:t>Final adjustments</w:t>
             </w:r>
           </w:p>
         </w:tc>
@@ -5053,7 +5028,6 @@
               <w:listItem w:displayText="Vanina Nenova" w:value="Vanina Nenova"/>
             </w:dropDownList>
           </w:sdtPr>
-          <w:sdtEndPr/>
           <w:sdtContent>
             <w:tc>
               <w:tcPr>
@@ -5102,7 +5076,6 @@
               <w:calendar w:val="gregorian"/>
             </w:date>
           </w:sdtPr>
-          <w:sdtEndPr/>
           <w:sdtContent>
             <w:tc>
               <w:tcPr>
@@ -5134,687 +5107,6 @@
           </w:sdtContent>
         </w:sdt>
       </w:tr>
-      <w:tr>
-        <w:tc>
-          <w:tcPr>
-            <w:tcW w:w="694" w:type="pct"/>
-          </w:tcPr>
-          <w:p>
-            <w:pPr>
-              <w:pStyle w:val="Normal1"/>
-              <w:spacing w:line="240" w:lineRule="auto"/>
-              <w:jc w:val="center"/>
-              <w:rPr>
-                <w:rFonts w:asciiTheme="minorHAnsi" w:hAnsiTheme="minorHAnsi" w:cstheme="minorHAnsi"/>
-                <w:color w:val="auto"/>
-                <w:sz w:val="28"/>
-                <w:szCs w:val="28"/>
-              </w:rPr>
-            </w:pPr>
-          </w:p>
-        </w:tc>
-        <w:tc>
-          <w:tcPr>
-            <w:tcW w:w="2193" w:type="pct"/>
-          </w:tcPr>
-          <w:p>
-            <w:pPr>
-              <w:pStyle w:val="Normal1"/>
-              <w:spacing w:line="240" w:lineRule="auto"/>
-              <w:jc w:val="both"/>
-              <w:rPr>
-                <w:rFonts w:asciiTheme="minorHAnsi" w:hAnsiTheme="minorHAnsi" w:cstheme="minorHAnsi"/>
-                <w:color w:val="FFFFFF" w:themeColor="background1"/>
-                <w:sz w:val="28"/>
-                <w:szCs w:val="28"/>
-              </w:rPr>
-            </w:pPr>
-          </w:p>
-        </w:tc>
-        <w:sdt>
-          <w:sdtPr>
-            <w:rPr>
-              <w:rStyle w:val="Style4"/>
-              <w:rFonts w:asciiTheme="minorHAnsi" w:hAnsiTheme="minorHAnsi" w:cstheme="minorHAnsi"/>
-              <w:sz w:val="28"/>
-              <w:szCs w:val="28"/>
-            </w:rPr>
-            <w:alias w:val="Revised By"/>
-            <w:tag w:val="Revised By"/>
-            <w:id w:val="21521447"/>
-            <w:showingPlcHdr/>
-            <w:dropDownList>
-              <w:listItem w:displayText="Team Apple" w:value="Team Apple"/>
-              <w:listItem w:displayText="Kiril Todorov" w:value="Kiril Todorov"/>
-              <w:listItem w:displayText="Mladen Mladenov" w:value="Mladen Mladenov"/>
-              <w:listItem w:displayText="Stanislav Iliev" w:value="Stanislav Iliev"/>
-              <w:listItem w:displayText="Svetlin Nyagolov" w:value="Svetlin Nyagolov"/>
-              <w:listItem w:displayText="Valeria Dimitrova" w:value="Valeria Dimitrova"/>
-              <w:listItem w:displayText="Vanina Nenova" w:value="Vanina Nenova"/>
-            </w:dropDownList>
-          </w:sdtPr>
-          <w:sdtEndPr>
-            <w:rPr>
-              <w:rStyle w:val="DefaultParagraphFont"/>
-              <w:color w:val="DBEBD0"/>
-            </w:rPr>
-          </w:sdtEndPr>
-          <w:sdtContent>
-            <w:tc>
-              <w:tcPr>
-                <w:tcW w:w="1228" w:type="pct"/>
-              </w:tcPr>
-              <w:p>
-                <w:pPr>
-                  <w:pStyle w:val="Normal1"/>
-                  <w:spacing w:line="240" w:lineRule="auto"/>
-                  <w:jc w:val="center"/>
-                  <w:rPr>
-                    <w:rFonts w:asciiTheme="minorHAnsi" w:hAnsiTheme="minorHAnsi" w:cstheme="minorHAnsi"/>
-                    <w:color w:val="DBEBD0"/>
-                    <w:sz w:val="28"/>
-                    <w:szCs w:val="28"/>
-                  </w:rPr>
-                </w:pPr>
-                <w:r>
-                  <w:rPr>
-                    <w:rFonts w:asciiTheme="minorHAnsi" w:hAnsiTheme="minorHAnsi" w:cstheme="minorHAnsi"/>
-                    <w:color w:val="DBEBD0"/>
-                    <w:sz w:val="28"/>
-                    <w:szCs w:val="28"/>
-                  </w:rPr>
-                  <w:t>Choose an item.</w:t>
-                </w:r>
-              </w:p>
-            </w:tc>
-          </w:sdtContent>
-        </w:sdt>
-        <w:sdt>
-          <w:sdtPr>
-            <w:rPr>
-              <w:rFonts w:asciiTheme="minorHAnsi" w:hAnsiTheme="minorHAnsi" w:cstheme="minorHAnsi"/>
-              <w:color w:val="auto"/>
-              <w:sz w:val="28"/>
-              <w:szCs w:val="28"/>
-            </w:rPr>
-            <w:alias w:val="Date"/>
-            <w:tag w:val="Date"/>
-            <w:id w:val="21520978"/>
-            <w:showingPlcHdr/>
-            <w:date>
-              <w:dateFormat w:val="d/M/yyyy"/>
-              <w:lid w:val="en-US"/>
-              <w:storeMappedDataAs w:val="dateTime"/>
-              <w:calendar w:val="gregorian"/>
-            </w:date>
-          </w:sdtPr>
-          <w:sdtEndPr/>
-          <w:sdtContent>
-            <w:tc>
-              <w:tcPr>
-                <w:tcW w:w="885" w:type="pct"/>
-              </w:tcPr>
-              <w:p>
-                <w:pPr>
-                  <w:pStyle w:val="Normal1"/>
-                  <w:spacing w:line="240" w:lineRule="auto"/>
-                  <w:jc w:val="center"/>
-                  <w:rPr>
-                    <w:rFonts w:asciiTheme="minorHAnsi" w:hAnsiTheme="minorHAnsi" w:cstheme="minorHAnsi"/>
-                    <w:color w:val="auto"/>
-                    <w:sz w:val="28"/>
-                    <w:szCs w:val="28"/>
-                  </w:rPr>
-                </w:pPr>
-              </w:p>
-            </w:tc>
-          </w:sdtContent>
-        </w:sdt>
-      </w:tr>
-      <w:tr>
-        <w:trPr>
-          <w:cnfStyle w:val="000000100000" w:firstRow="0" w:lastRow="0" w:firstColumn="0" w:lastColumn="0" w:oddVBand="0" w:evenVBand="0" w:oddHBand="1" w:evenHBand="0" w:firstRowFirstColumn="0" w:firstRowLastColumn="0" w:lastRowFirstColumn="0" w:lastRowLastColumn="0"/>
-        </w:trPr>
-        <w:tc>
-          <w:tcPr>
-            <w:tcW w:w="694" w:type="pct"/>
-          </w:tcPr>
-          <w:p>
-            <w:pPr>
-              <w:pStyle w:val="Normal1"/>
-              <w:spacing w:line="240" w:lineRule="auto"/>
-              <w:jc w:val="center"/>
-              <w:rPr>
-                <w:rFonts w:asciiTheme="minorHAnsi" w:hAnsiTheme="minorHAnsi" w:cstheme="minorHAnsi"/>
-                <w:color w:val="auto"/>
-                <w:sz w:val="28"/>
-                <w:szCs w:val="28"/>
-              </w:rPr>
-            </w:pPr>
-          </w:p>
-        </w:tc>
-        <w:tc>
-          <w:tcPr>
-            <w:tcW w:w="2193" w:type="pct"/>
-          </w:tcPr>
-          <w:p>
-            <w:pPr>
-              <w:pStyle w:val="Normal1"/>
-              <w:spacing w:line="240" w:lineRule="auto"/>
-              <w:jc w:val="both"/>
-              <w:rPr>
-                <w:rFonts w:asciiTheme="minorHAnsi" w:hAnsiTheme="minorHAnsi" w:cstheme="minorHAnsi"/>
-                <w:color w:val="auto"/>
-                <w:sz w:val="28"/>
-                <w:szCs w:val="28"/>
-              </w:rPr>
-            </w:pPr>
-          </w:p>
-        </w:tc>
-        <w:sdt>
-          <w:sdtPr>
-            <w:rPr>
-              <w:rFonts w:asciiTheme="minorHAnsi" w:hAnsiTheme="minorHAnsi" w:cstheme="minorHAnsi"/>
-              <w:color w:val="B7D8A0"/>
-              <w:sz w:val="28"/>
-              <w:szCs w:val="28"/>
-            </w:rPr>
-            <w:alias w:val="Revised By"/>
-            <w:tag w:val="Revised By"/>
-            <w:id w:val="21521450"/>
-            <w:showingPlcHdr/>
-            <w:dropDownList>
-              <w:listItem w:displayText="Team Apple" w:value="Team Apple"/>
-              <w:listItem w:displayText="Kiril Todorov" w:value="Kiril Todorov"/>
-              <w:listItem w:displayText="Mladen Mladenov" w:value="Mladen Mladenov"/>
-              <w:listItem w:displayText="Stanislav Iliev" w:value="Stanislav Iliev"/>
-              <w:listItem w:displayText="Svetlin Nyagolov" w:value="Svetlin Nyagolov"/>
-              <w:listItem w:displayText="Valeria Dimitrova" w:value="Valeria Dimitrova"/>
-              <w:listItem w:displayText="Vanina Nenova" w:value="Vanina Nenova"/>
-            </w:dropDownList>
-          </w:sdtPr>
-          <w:sdtEndPr/>
-          <w:sdtContent>
-            <w:tc>
-              <w:tcPr>
-                <w:tcW w:w="1228" w:type="pct"/>
-              </w:tcPr>
-              <w:p>
-                <w:pPr>
-                  <w:pStyle w:val="Normal1"/>
-                  <w:spacing w:line="240" w:lineRule="auto"/>
-                  <w:jc w:val="center"/>
-                  <w:rPr>
-                    <w:rFonts w:asciiTheme="minorHAnsi" w:hAnsiTheme="minorHAnsi" w:cstheme="minorHAnsi"/>
-                    <w:color w:val="B7D8A0"/>
-                    <w:sz w:val="28"/>
-                    <w:szCs w:val="28"/>
-                  </w:rPr>
-                </w:pPr>
-                <w:r>
-                  <w:rPr>
-                    <w:rFonts w:asciiTheme="minorHAnsi" w:hAnsiTheme="minorHAnsi" w:cstheme="minorHAnsi"/>
-                    <w:color w:val="B7D8A0"/>
-                    <w:sz w:val="28"/>
-                    <w:szCs w:val="28"/>
-                  </w:rPr>
-                  <w:t>Choose an item.</w:t>
-                </w:r>
-              </w:p>
-            </w:tc>
-          </w:sdtContent>
-        </w:sdt>
-        <w:sdt>
-          <w:sdtPr>
-            <w:rPr>
-              <w:rFonts w:asciiTheme="minorHAnsi" w:hAnsiTheme="minorHAnsi" w:cstheme="minorHAnsi"/>
-              <w:color w:val="auto"/>
-              <w:sz w:val="28"/>
-              <w:szCs w:val="28"/>
-            </w:rPr>
-            <w:alias w:val="Date"/>
-            <w:tag w:val="Date"/>
-            <w:id w:val="21520979"/>
-            <w:showingPlcHdr/>
-            <w:date>
-              <w:dateFormat w:val="d/M/yyyy"/>
-              <w:lid w:val="en-US"/>
-              <w:storeMappedDataAs w:val="dateTime"/>
-              <w:calendar w:val="gregorian"/>
-            </w:date>
-          </w:sdtPr>
-          <w:sdtEndPr/>
-          <w:sdtContent>
-            <w:tc>
-              <w:tcPr>
-                <w:tcW w:w="885" w:type="pct"/>
-              </w:tcPr>
-              <w:p>
-                <w:pPr>
-                  <w:pStyle w:val="Normal1"/>
-                  <w:spacing w:line="240" w:lineRule="auto"/>
-                  <w:jc w:val="center"/>
-                  <w:rPr>
-                    <w:rFonts w:asciiTheme="minorHAnsi" w:hAnsiTheme="minorHAnsi" w:cstheme="minorHAnsi"/>
-                    <w:color w:val="auto"/>
-                    <w:sz w:val="28"/>
-                    <w:szCs w:val="28"/>
-                  </w:rPr>
-                </w:pPr>
-              </w:p>
-            </w:tc>
-          </w:sdtContent>
-        </w:sdt>
-      </w:tr>
-      <w:tr>
-        <w:tc>
-          <w:tcPr>
-            <w:tcW w:w="694" w:type="pct"/>
-          </w:tcPr>
-          <w:p>
-            <w:pPr>
-              <w:pStyle w:val="Normal1"/>
-              <w:spacing w:line="240" w:lineRule="auto"/>
-              <w:jc w:val="center"/>
-              <w:rPr>
-                <w:rFonts w:asciiTheme="minorHAnsi" w:hAnsiTheme="minorHAnsi" w:cstheme="minorHAnsi"/>
-                <w:color w:val="auto"/>
-                <w:sz w:val="28"/>
-                <w:szCs w:val="28"/>
-              </w:rPr>
-            </w:pPr>
-          </w:p>
-        </w:tc>
-        <w:tc>
-          <w:tcPr>
-            <w:tcW w:w="2193" w:type="pct"/>
-          </w:tcPr>
-          <w:p>
-            <w:pPr>
-              <w:pStyle w:val="Normal1"/>
-              <w:spacing w:line="240" w:lineRule="auto"/>
-              <w:jc w:val="both"/>
-              <w:rPr>
-                <w:rFonts w:asciiTheme="minorHAnsi" w:hAnsiTheme="minorHAnsi" w:cstheme="minorHAnsi"/>
-                <w:color w:val="auto"/>
-                <w:sz w:val="28"/>
-                <w:szCs w:val="28"/>
-              </w:rPr>
-            </w:pPr>
-          </w:p>
-        </w:tc>
-        <w:sdt>
-          <w:sdtPr>
-            <w:rPr>
-              <w:rStyle w:val="Style4"/>
-              <w:rFonts w:asciiTheme="minorHAnsi" w:hAnsiTheme="minorHAnsi" w:cstheme="minorHAnsi"/>
-              <w:sz w:val="28"/>
-              <w:szCs w:val="28"/>
-            </w:rPr>
-            <w:alias w:val="Revised By"/>
-            <w:tag w:val="Revised By"/>
-            <w:id w:val="21521451"/>
-            <w:showingPlcHdr/>
-            <w:dropDownList>
-              <w:listItem w:displayText="Team Apple" w:value="Team Apple"/>
-              <w:listItem w:displayText="Kiril Todorov" w:value="Kiril Todorov"/>
-              <w:listItem w:displayText="Mladen Mladenov" w:value="Mladen Mladenov"/>
-              <w:listItem w:displayText="Stanislav Iliev" w:value="Stanislav Iliev"/>
-              <w:listItem w:displayText="Svetlin Nyagolov" w:value="Svetlin Nyagolov"/>
-              <w:listItem w:displayText="Valeria Dimitrova" w:value="Valeria Dimitrova"/>
-              <w:listItem w:displayText="Vanina Nenova" w:value="Vanina Nenova"/>
-            </w:dropDownList>
-          </w:sdtPr>
-          <w:sdtEndPr>
-            <w:rPr>
-              <w:rStyle w:val="DefaultParagraphFont"/>
-              <w:color w:val="DBEBD0"/>
-            </w:rPr>
-          </w:sdtEndPr>
-          <w:sdtContent>
-            <w:tc>
-              <w:tcPr>
-                <w:tcW w:w="1228" w:type="pct"/>
-              </w:tcPr>
-              <w:p>
-                <w:pPr>
-                  <w:pStyle w:val="Normal1"/>
-                  <w:spacing w:line="240" w:lineRule="auto"/>
-                  <w:jc w:val="center"/>
-                  <w:rPr>
-                    <w:rFonts w:asciiTheme="minorHAnsi" w:hAnsiTheme="minorHAnsi" w:cstheme="minorHAnsi"/>
-                    <w:color w:val="DBEBD0"/>
-                    <w:sz w:val="28"/>
-                    <w:szCs w:val="28"/>
-                  </w:rPr>
-                </w:pPr>
-                <w:r>
-                  <w:rPr>
-                    <w:rFonts w:asciiTheme="minorHAnsi" w:hAnsiTheme="minorHAnsi" w:cstheme="minorHAnsi"/>
-                    <w:color w:val="DBEBD0"/>
-                    <w:sz w:val="28"/>
-                    <w:szCs w:val="28"/>
-                  </w:rPr>
-                  <w:t>Choose an item.</w:t>
-                </w:r>
-              </w:p>
-            </w:tc>
-          </w:sdtContent>
-        </w:sdt>
-        <w:sdt>
-          <w:sdtPr>
-            <w:rPr>
-              <w:rFonts w:asciiTheme="minorHAnsi" w:hAnsiTheme="minorHAnsi" w:cstheme="minorHAnsi"/>
-              <w:color w:val="auto"/>
-              <w:sz w:val="28"/>
-              <w:szCs w:val="28"/>
-            </w:rPr>
-            <w:alias w:val="Date"/>
-            <w:tag w:val="Date"/>
-            <w:id w:val="21520980"/>
-            <w:showingPlcHdr/>
-            <w:date>
-              <w:dateFormat w:val="d/M/yyyy"/>
-              <w:lid w:val="en-US"/>
-              <w:storeMappedDataAs w:val="dateTime"/>
-              <w:calendar w:val="gregorian"/>
-            </w:date>
-          </w:sdtPr>
-          <w:sdtEndPr/>
-          <w:sdtContent>
-            <w:tc>
-              <w:tcPr>
-                <w:tcW w:w="885" w:type="pct"/>
-              </w:tcPr>
-              <w:p>
-                <w:pPr>
-                  <w:pStyle w:val="Normal1"/>
-                  <w:spacing w:line="240" w:lineRule="auto"/>
-                  <w:jc w:val="center"/>
-                  <w:rPr>
-                    <w:rFonts w:asciiTheme="minorHAnsi" w:hAnsiTheme="minorHAnsi" w:cstheme="minorHAnsi"/>
-                    <w:color w:val="auto"/>
-                    <w:sz w:val="28"/>
-                    <w:szCs w:val="28"/>
-                  </w:rPr>
-                </w:pPr>
-              </w:p>
-            </w:tc>
-          </w:sdtContent>
-        </w:sdt>
-      </w:tr>
-      <w:tr>
-        <w:trPr>
-          <w:cnfStyle w:val="000000100000" w:firstRow="0" w:lastRow="0" w:firstColumn="0" w:lastColumn="0" w:oddVBand="0" w:evenVBand="0" w:oddHBand="1" w:evenHBand="0" w:firstRowFirstColumn="0" w:firstRowLastColumn="0" w:lastRowFirstColumn="0" w:lastRowLastColumn="0"/>
-        </w:trPr>
-        <w:tc>
-          <w:tcPr>
-            <w:tcW w:w="694" w:type="pct"/>
-          </w:tcPr>
-          <w:p>
-            <w:pPr>
-              <w:pStyle w:val="Normal1"/>
-              <w:spacing w:line="240" w:lineRule="auto"/>
-              <w:jc w:val="center"/>
-              <w:rPr>
-                <w:rFonts w:asciiTheme="minorHAnsi" w:hAnsiTheme="minorHAnsi" w:cstheme="minorHAnsi"/>
-                <w:color w:val="auto"/>
-                <w:sz w:val="28"/>
-                <w:szCs w:val="28"/>
-              </w:rPr>
-            </w:pPr>
-          </w:p>
-        </w:tc>
-        <w:tc>
-          <w:tcPr>
-            <w:tcW w:w="2193" w:type="pct"/>
-          </w:tcPr>
-          <w:p>
-            <w:pPr>
-              <w:pStyle w:val="Normal1"/>
-              <w:spacing w:line="240" w:lineRule="auto"/>
-              <w:jc w:val="both"/>
-              <w:rPr>
-                <w:rFonts w:asciiTheme="minorHAnsi" w:hAnsiTheme="minorHAnsi" w:cstheme="minorHAnsi"/>
-                <w:color w:val="auto"/>
-                <w:sz w:val="28"/>
-                <w:szCs w:val="28"/>
-              </w:rPr>
-            </w:pPr>
-          </w:p>
-        </w:tc>
-        <w:sdt>
-          <w:sdtPr>
-            <w:rPr>
-              <w:rFonts w:asciiTheme="minorHAnsi" w:hAnsiTheme="minorHAnsi" w:cstheme="minorHAnsi"/>
-              <w:color w:val="B7D8A0"/>
-              <w:sz w:val="28"/>
-              <w:szCs w:val="28"/>
-            </w:rPr>
-            <w:alias w:val="Revised By"/>
-            <w:tag w:val="Revised By"/>
-            <w:id w:val="21521453"/>
-            <w:showingPlcHdr/>
-            <w:dropDownList>
-              <w:listItem w:displayText="Team Apple" w:value="Team Apple"/>
-              <w:listItem w:displayText="Kiril Todorov" w:value="Kiril Todorov"/>
-              <w:listItem w:displayText="Mladen Mladenov" w:value="Mladen Mladenov"/>
-              <w:listItem w:displayText="Stanislav Iliev" w:value="Stanislav Iliev"/>
-              <w:listItem w:displayText="Svetlin Nyagolov" w:value="Svetlin Nyagolov"/>
-              <w:listItem w:displayText="Valeria Dimitrova" w:value="Valeria Dimitrova"/>
-              <w:listItem w:displayText="Vanina Nenova" w:value="Vanina Nenova"/>
-            </w:dropDownList>
-          </w:sdtPr>
-          <w:sdtEndPr/>
-          <w:sdtContent>
-            <w:tc>
-              <w:tcPr>
-                <w:tcW w:w="1228" w:type="pct"/>
-              </w:tcPr>
-              <w:p>
-                <w:pPr>
-                  <w:pStyle w:val="Normal1"/>
-                  <w:spacing w:line="240" w:lineRule="auto"/>
-                  <w:jc w:val="center"/>
-                  <w:rPr>
-                    <w:rFonts w:asciiTheme="minorHAnsi" w:hAnsiTheme="minorHAnsi" w:cstheme="minorHAnsi"/>
-                    <w:color w:val="B7D8A0"/>
-                    <w:sz w:val="28"/>
-                    <w:szCs w:val="28"/>
-                  </w:rPr>
-                </w:pPr>
-                <w:r>
-                  <w:rPr>
-                    <w:rFonts w:asciiTheme="minorHAnsi" w:hAnsiTheme="minorHAnsi" w:cstheme="minorHAnsi"/>
-                    <w:color w:val="B7D8A0"/>
-                    <w:sz w:val="28"/>
-                    <w:szCs w:val="28"/>
-                  </w:rPr>
-                  <w:t>Choose an item.</w:t>
-                </w:r>
-              </w:p>
-            </w:tc>
-          </w:sdtContent>
-        </w:sdt>
-        <w:sdt>
-          <w:sdtPr>
-            <w:rPr>
-              <w:rFonts w:asciiTheme="minorHAnsi" w:hAnsiTheme="minorHAnsi" w:cstheme="minorHAnsi"/>
-              <w:color w:val="auto"/>
-              <w:sz w:val="28"/>
-              <w:szCs w:val="28"/>
-            </w:rPr>
-            <w:alias w:val="Date"/>
-            <w:tag w:val="Date"/>
-            <w:id w:val="21520981"/>
-            <w:showingPlcHdr/>
-            <w:date>
-              <w:dateFormat w:val="d/M/yyyy"/>
-              <w:lid w:val="en-US"/>
-              <w:storeMappedDataAs w:val="dateTime"/>
-              <w:calendar w:val="gregorian"/>
-            </w:date>
-          </w:sdtPr>
-          <w:sdtEndPr/>
-          <w:sdtContent>
-            <w:tc>
-              <w:tcPr>
-                <w:tcW w:w="885" w:type="pct"/>
-              </w:tcPr>
-              <w:p>
-                <w:pPr>
-                  <w:pStyle w:val="Normal1"/>
-                  <w:spacing w:line="240" w:lineRule="auto"/>
-                  <w:jc w:val="center"/>
-                  <w:rPr>
-                    <w:rFonts w:asciiTheme="minorHAnsi" w:hAnsiTheme="minorHAnsi" w:cstheme="minorHAnsi"/>
-                    <w:color w:val="auto"/>
-                    <w:sz w:val="28"/>
-                    <w:szCs w:val="28"/>
-                  </w:rPr>
-                </w:pPr>
-              </w:p>
-            </w:tc>
-          </w:sdtContent>
-        </w:sdt>
-      </w:tr>
-      <w:tr>
-        <w:tc>
-          <w:tcPr>
-            <w:tcW w:w="694" w:type="pct"/>
-          </w:tcPr>
-          <w:p>
-            <w:pPr>
-              <w:pStyle w:val="Normal1"/>
-              <w:spacing w:line="240" w:lineRule="auto"/>
-              <w:jc w:val="center"/>
-              <w:rPr>
-                <w:rFonts w:asciiTheme="minorHAnsi" w:hAnsiTheme="minorHAnsi" w:cstheme="minorHAnsi"/>
-                <w:color w:val="auto"/>
-                <w:sz w:val="28"/>
-                <w:szCs w:val="28"/>
-              </w:rPr>
-            </w:pPr>
-          </w:p>
-        </w:tc>
-        <w:tc>
-          <w:tcPr>
-            <w:tcW w:w="2193" w:type="pct"/>
-          </w:tcPr>
-          <w:p>
-            <w:pPr>
-              <w:pStyle w:val="Normal1"/>
-              <w:spacing w:line="240" w:lineRule="auto"/>
-              <w:jc w:val="both"/>
-              <w:rPr>
-                <w:rFonts w:asciiTheme="minorHAnsi" w:hAnsiTheme="minorHAnsi" w:cstheme="minorHAnsi"/>
-                <w:color w:val="auto"/>
-                <w:sz w:val="28"/>
-                <w:szCs w:val="28"/>
-              </w:rPr>
-            </w:pPr>
-          </w:p>
-        </w:tc>
-        <w:sdt>
-          <w:sdtPr>
-            <w:rPr>
-              <w:rStyle w:val="Style5"/>
-              <w:rFonts w:asciiTheme="minorHAnsi" w:hAnsiTheme="minorHAnsi" w:cstheme="minorHAnsi"/>
-              <w:sz w:val="28"/>
-              <w:szCs w:val="28"/>
-            </w:rPr>
-            <w:alias w:val="Revised By"/>
-            <w:tag w:val="Revised By"/>
-            <w:id w:val="21521454"/>
-            <w:showingPlcHdr/>
-            <w:dropDownList>
-              <w:listItem w:displayText="Team Apple" w:value="Team Apple"/>
-              <w:listItem w:displayText="Kiril Todorov" w:value="Kiril Todorov"/>
-              <w:listItem w:displayText="Mladen Mladenov" w:value="Mladen Mladenov"/>
-              <w:listItem w:displayText="Stanislav Iliev" w:value="Stanislav Iliev"/>
-              <w:listItem w:displayText="Svetlin Nyagolov" w:value="Svetlin Nyagolov"/>
-              <w:listItem w:displayText="Valeria Dimitrova" w:value="Valeria Dimitrova"/>
-              <w:listItem w:displayText="Vanina Nenova" w:value="Vanina Nenova"/>
-            </w:dropDownList>
-          </w:sdtPr>
-          <w:sdtEndPr>
-            <w:rPr>
-              <w:rStyle w:val="DefaultParagraphFont"/>
-              <w:color w:val="DBEBD0"/>
-            </w:rPr>
-          </w:sdtEndPr>
-          <w:sdtContent>
-            <w:tc>
-              <w:tcPr>
-                <w:tcW w:w="1228" w:type="pct"/>
-              </w:tcPr>
-              <w:p>
-                <w:pPr>
-                  <w:pStyle w:val="Normal1"/>
-                  <w:spacing w:line="240" w:lineRule="auto"/>
-                  <w:jc w:val="center"/>
-                  <w:rPr>
-                    <w:rFonts w:asciiTheme="minorHAnsi" w:hAnsiTheme="minorHAnsi" w:cstheme="minorHAnsi"/>
-                    <w:color w:val="DBEBD0"/>
-                    <w:sz w:val="28"/>
-                    <w:szCs w:val="28"/>
-                  </w:rPr>
-                </w:pPr>
-                <w:r>
-                  <w:rPr>
-                    <w:rFonts w:asciiTheme="minorHAnsi" w:hAnsiTheme="minorHAnsi" w:cstheme="minorHAnsi"/>
-                    <w:color w:val="DBEBD0"/>
-                    <w:sz w:val="28"/>
-                    <w:szCs w:val="28"/>
-                  </w:rPr>
-                  <w:t>Choose an item.</w:t>
-                </w:r>
-              </w:p>
-            </w:tc>
-          </w:sdtContent>
-        </w:sdt>
-        <w:sdt>
-          <w:sdtPr>
-            <w:rPr>
-              <w:rFonts w:asciiTheme="minorHAnsi" w:hAnsiTheme="minorHAnsi" w:cstheme="minorHAnsi"/>
-              <w:color w:val="auto"/>
-              <w:sz w:val="28"/>
-              <w:szCs w:val="28"/>
-            </w:rPr>
-            <w:alias w:val="Date"/>
-            <w:tag w:val="Date"/>
-            <w:id w:val="21520982"/>
-            <w:showingPlcHdr/>
-            <w:date>
-              <w:dateFormat w:val="d/M/yyyy"/>
-              <w:lid w:val="en-US"/>
-              <w:storeMappedDataAs w:val="dateTime"/>
-              <w:calendar w:val="gregorian"/>
-            </w:date>
-          </w:sdtPr>
-          <w:sdtEndPr/>
-          <w:sdtContent>
-            <w:tc>
-              <w:tcPr>
-                <w:tcW w:w="885" w:type="pct"/>
-              </w:tcPr>
-              <w:p>
-                <w:pPr>
-                  <w:pStyle w:val="Normal1"/>
-                  <w:spacing w:line="240" w:lineRule="auto"/>
-                  <w:jc w:val="center"/>
-                  <w:rPr>
-                    <w:rFonts w:asciiTheme="minorHAnsi" w:hAnsiTheme="minorHAnsi" w:cstheme="minorHAnsi"/>
-                    <w:color w:val="auto"/>
-                    <w:sz w:val="28"/>
-                    <w:szCs w:val="28"/>
-                  </w:rPr>
-                </w:pPr>
-              </w:p>
-            </w:tc>
-          </w:sdtContent>
-        </w:sdt>
-      </w:tr>
     </w:tbl>
     <w:p/>
     <w:p>
@@ -5901,15 +5193,6 @@
           <w:sz w:val="28"/>
           <w:szCs w:val="28"/>
         </w:rPr>
-        <w:t xml:space="preserve"> </w:t>
-      </w:r>
-      <w:r>
-        <w:rPr>
-          <w:rFonts w:asciiTheme="minorHAnsi" w:hAnsiTheme="minorHAnsi" w:cstheme="minorHAnsi"/>
-          <w:color w:val="auto"/>
-          <w:sz w:val="28"/>
-          <w:szCs w:val="28"/>
-        </w:rPr>
         <w:t>module</w:t>
       </w:r>
       <w:r>
@@ -5928,27 +5211,7 @@
           <w:sz w:val="28"/>
           <w:szCs w:val="28"/>
         </w:rPr>
-        <w:t xml:space="preserve"> in the student system being developed by </w:t>
-      </w:r>
-      <w:proofErr w:type="spellStart"/>
-      <w:r>
-        <w:rPr>
-          <w:rFonts w:asciiTheme="minorHAnsi" w:hAnsiTheme="minorHAnsi" w:cstheme="minorHAnsi"/>
-          <w:color w:val="auto"/>
-          <w:sz w:val="28"/>
-          <w:szCs w:val="28"/>
-        </w:rPr>
-        <w:t>Telerik</w:t>
-      </w:r>
-      <w:proofErr w:type="spellEnd"/>
-      <w:r>
-        <w:rPr>
-          <w:rFonts w:asciiTheme="minorHAnsi" w:hAnsiTheme="minorHAnsi" w:cstheme="minorHAnsi"/>
-          <w:color w:val="auto"/>
-          <w:sz w:val="28"/>
-          <w:szCs w:val="28"/>
-        </w:rPr>
-        <w:t xml:space="preserve"> Academy institution.</w:t>
+        <w:t xml:space="preserve"> in the student system being developed by Telerik Academy institution.</w:t>
       </w:r>
     </w:p>
     <w:p>
@@ -6003,8 +5266,7 @@
         </w:rPr>
         <w:t xml:space="preserve">, exams, teammates, etc. in courses they participate. This project is intended to provide testing for the modules “Evaluation” and “Teamwork” in the </w:t>
       </w:r>
-      <w:hyperlink r:id="rId9" w:history="1">
-        <w:proofErr w:type="spellStart"/>
+      <w:hyperlink r:id="rId8" w:history="1">
         <w:r>
           <w:rPr>
             <w:rStyle w:val="Hyperlink"/>
@@ -6014,7 +5276,6 @@
           </w:rPr>
           <w:t>Telerik</w:t>
         </w:r>
-        <w:proofErr w:type="spellEnd"/>
         <w:r>
           <w:rPr>
             <w:rStyle w:val="Hyperlink"/>
@@ -6429,25 +5690,7 @@
           <w:sz w:val="28"/>
           <w:szCs w:val="28"/>
         </w:rPr>
-        <w:t xml:space="preserve"> and testing</w:t>
-      </w:r>
-      <w:r>
-        <w:rPr>
-          <w:rFonts w:asciiTheme="minorHAnsi" w:hAnsiTheme="minorHAnsi" w:cstheme="minorHAnsi"/>
-          <w:color w:val="auto"/>
-          <w:sz w:val="28"/>
-          <w:szCs w:val="28"/>
-        </w:rPr>
-        <w:t xml:space="preserve"> </w:t>
-      </w:r>
-      <w:r>
-        <w:rPr>
-          <w:rFonts w:asciiTheme="minorHAnsi" w:hAnsiTheme="minorHAnsi" w:cstheme="minorHAnsi"/>
-          <w:color w:val="auto"/>
-          <w:sz w:val="28"/>
-          <w:szCs w:val="28"/>
-        </w:rPr>
-        <w:t xml:space="preserve">will be done by other teams to ensure its </w:t>
+        <w:t xml:space="preserve"> and testingwill be done by other teams to ensure its </w:t>
       </w:r>
       <w:r>
         <w:rPr>
@@ -6548,7 +5791,7 @@
           <w:szCs w:val="28"/>
         </w:rPr>
       </w:pPr>
-      <w:hyperlink r:id="rId10" w:history="1">
+      <w:hyperlink r:id="rId9" w:history="1">
         <w:r>
           <w:rPr>
             <w:rStyle w:val="Hyperlink"/>
@@ -6634,13 +5877,7 @@
       </w:pPr>
       <w:bookmarkStart w:id="18" w:name="_Toc404323474"/>
       <w:r>
-        <w:t>Admin</w:t>
-      </w:r>
-      <w:r>
-        <w:t xml:space="preserve"> </w:t>
-      </w:r>
-      <w:r>
-        <w:t>UI</w:t>
+        <w:t>AdminUI</w:t>
       </w:r>
       <w:bookmarkEnd w:id="18"/>
     </w:p>
@@ -7149,39 +6386,7 @@
           <w:sz w:val="28"/>
           <w:szCs w:val="28"/>
         </w:rPr>
-        <w:t>Import</w:t>
-      </w:r>
-      <w:r>
-        <w:rPr>
-          <w:rFonts w:asciiTheme="minorHAnsi" w:hAnsiTheme="minorHAnsi" w:cstheme="minorHAnsi"/>
-          <w:sz w:val="28"/>
-          <w:szCs w:val="28"/>
-        </w:rPr>
-        <w:t xml:space="preserve"> </w:t>
-      </w:r>
-      <w:r>
-        <w:rPr>
-          <w:rFonts w:asciiTheme="minorHAnsi" w:hAnsiTheme="minorHAnsi" w:cstheme="minorHAnsi"/>
-          <w:sz w:val="28"/>
-          <w:szCs w:val="28"/>
-        </w:rPr>
-        <w:t>Team</w:t>
-      </w:r>
-      <w:r>
-        <w:rPr>
-          <w:rFonts w:asciiTheme="minorHAnsi" w:hAnsiTheme="minorHAnsi" w:cstheme="minorHAnsi"/>
-          <w:sz w:val="28"/>
-          <w:szCs w:val="28"/>
-        </w:rPr>
-        <w:t xml:space="preserve"> </w:t>
-      </w:r>
-      <w:r>
-        <w:rPr>
-          <w:rFonts w:asciiTheme="minorHAnsi" w:hAnsiTheme="minorHAnsi" w:cstheme="minorHAnsi"/>
-          <w:sz w:val="28"/>
-          <w:szCs w:val="28"/>
-        </w:rPr>
-        <w:t>Name</w:t>
+        <w:t>ImportTeamName</w:t>
       </w:r>
       <w:r>
         <w:rPr>
@@ -8357,16 +7562,6 @@
       <w:r>
         <w:rPr>
           <w:rFonts w:asciiTheme="minorHAnsi" w:hAnsiTheme="minorHAnsi" w:cstheme="minorHAnsi"/>
-          <w:b/>
-          <w:color w:val="auto"/>
-          <w:sz w:val="28"/>
-          <w:szCs w:val="28"/>
-        </w:rPr>
-        <w:t xml:space="preserve"> </w:t>
-      </w:r>
-      <w:r>
-        <w:rPr>
-          <w:rFonts w:asciiTheme="minorHAnsi" w:hAnsiTheme="minorHAnsi" w:cstheme="minorHAnsi"/>
           <w:color w:val="auto"/>
           <w:sz w:val="28"/>
           <w:szCs w:val="28"/>
@@ -8631,7 +7826,7 @@
         </w:rPr>
         <w:t xml:space="preserve"> (</w:t>
       </w:r>
-      <w:hyperlink r:id="rId11" w:history="1">
+      <w:hyperlink r:id="rId10" w:history="1">
         <w:r>
           <w:rPr>
             <w:rStyle w:val="Hyperlink"/>
@@ -8639,7 +7834,25 @@
             <w:sz w:val="28"/>
             <w:szCs w:val="28"/>
           </w:rPr>
-          <w:t>Performance Test Plan (PTP)</w:t>
+          <w:t>Performanc</w:t>
+        </w:r>
+        <w:r>
+          <w:rPr>
+            <w:rStyle w:val="Hyperlink"/>
+            <w:rFonts w:asciiTheme="minorHAnsi" w:hAnsiTheme="minorHAnsi" w:cstheme="minorHAnsi"/>
+            <w:sz w:val="28"/>
+            <w:szCs w:val="28"/>
+          </w:rPr>
+          <w:t>e</w:t>
+        </w:r>
+        <w:r>
+          <w:rPr>
+            <w:rStyle w:val="Hyperlink"/>
+            <w:rFonts w:asciiTheme="minorHAnsi" w:hAnsiTheme="minorHAnsi" w:cstheme="minorHAnsi"/>
+            <w:sz w:val="28"/>
+            <w:szCs w:val="28"/>
+          </w:rPr>
+          <w:t xml:space="preserve"> Test Plan</w:t>
         </w:r>
       </w:hyperlink>
       <w:r>
@@ -8691,16 +7904,6 @@
       <w:r>
         <w:rPr>
           <w:rFonts w:asciiTheme="minorHAnsi" w:hAnsiTheme="minorHAnsi" w:cstheme="minorHAnsi"/>
-          <w:b/>
-          <w:color w:val="auto"/>
-          <w:sz w:val="28"/>
-          <w:szCs w:val="28"/>
-        </w:rPr>
-        <w:t xml:space="preserve"> </w:t>
-      </w:r>
-      <w:r>
-        <w:rPr>
-          <w:rFonts w:asciiTheme="minorHAnsi" w:hAnsiTheme="minorHAnsi" w:cstheme="minorHAnsi"/>
           <w:color w:val="auto"/>
           <w:sz w:val="28"/>
           <w:szCs w:val="28"/>
@@ -8746,16 +7949,6 @@
       <w:r>
         <w:rPr>
           <w:rFonts w:asciiTheme="minorHAnsi" w:hAnsiTheme="minorHAnsi" w:cstheme="minorHAnsi"/>
-          <w:b/>
-          <w:color w:val="auto"/>
-          <w:sz w:val="28"/>
-          <w:szCs w:val="28"/>
-        </w:rPr>
-        <w:t xml:space="preserve"> </w:t>
-      </w:r>
-      <w:r>
-        <w:rPr>
-          <w:rFonts w:asciiTheme="minorHAnsi" w:hAnsiTheme="minorHAnsi" w:cstheme="minorHAnsi"/>
           <w:color w:val="auto"/>
           <w:sz w:val="28"/>
           <w:szCs w:val="28"/>
@@ -8845,25 +8038,7 @@
           <w:sz w:val="28"/>
           <w:szCs w:val="28"/>
         </w:rPr>
-        <w:t>This test, which is planned and executed by testers, ensures that the system operates in the manner expected.</w:t>
-      </w:r>
-      <w:r>
-        <w:rPr>
-          <w:rFonts w:asciiTheme="minorHAnsi" w:hAnsiTheme="minorHAnsi" w:cstheme="minorHAnsi"/>
-          <w:color w:val="auto"/>
-          <w:sz w:val="28"/>
-          <w:szCs w:val="28"/>
-        </w:rPr>
-        <w:t xml:space="preserve"> </w:t>
-      </w:r>
-      <w:r>
-        <w:rPr>
-          <w:rFonts w:asciiTheme="minorHAnsi" w:hAnsiTheme="minorHAnsi" w:cstheme="minorHAnsi"/>
-          <w:color w:val="auto"/>
-          <w:sz w:val="28"/>
-          <w:szCs w:val="28"/>
-        </w:rPr>
-        <w:t>Testers will provide feedback regarding changes, which must be implemented to the functionality and the UI. Feedback will be provided in the form of verbal communication at meetings and via email reports as necessary. All major changes will be documented in revised versions of the test plan</w:t>
+        <w:t>This test, which is planned and executed by testers, ensures that the system operates in the manner expected.Testers will provide feedback regarding changes, which must be implemented to the functionality and the UI. Feedback will be provided in the form of verbal communication at meetings and via email reports as necessary. All major changes will be documented in revised versions of the test plan</w:t>
       </w:r>
       <w:r>
         <w:rPr>
@@ -9949,13 +9124,7 @@
         <w:t>S</w:t>
       </w:r>
       <w:r>
-        <w:t>ystem Test</w:t>
-      </w:r>
-      <w:r>
-        <w:t xml:space="preserve"> </w:t>
-      </w:r>
-      <w:r>
-        <w:t>Entrance</w:t>
+        <w:t>ystem TestEntrance</w:t>
       </w:r>
       <w:r>
         <w:t xml:space="preserve"> / </w:t>
@@ -9965,9 +9134,6 @@
       </w:r>
       <w:bookmarkStart w:id="44" w:name="h.19tzve57o5o9" w:colFirst="0" w:colLast="0"/>
       <w:bookmarkEnd w:id="44"/>
-      <w:r>
-        <w:t xml:space="preserve"> </w:t>
-      </w:r>
       <w:r>
         <w:t>Criteria</w:t>
       </w:r>
@@ -10091,38 +9257,6 @@
     </w:p>
     <w:p>
       <w:pPr>
-        <w:pStyle w:val="ListParagraph"/>
-        <w:numPr>
-          <w:ilvl w:val="0"/>
-          <w:numId w:val="7"/>
-        </w:numPr>
-        <w:rPr>
-          <w:rFonts w:asciiTheme="minorHAnsi" w:eastAsia="Arial" w:hAnsiTheme="minorHAnsi" w:cstheme="minorHAnsi"/>
-          <w:sz w:val="28"/>
-          <w:szCs w:val="28"/>
-        </w:rPr>
-      </w:pPr>
-      <w:r>
-        <w:rPr>
-          <w:rFonts w:asciiTheme="minorHAnsi" w:eastAsia="Arial" w:hAnsiTheme="minorHAnsi" w:cstheme="minorHAnsi"/>
-          <w:sz w:val="28"/>
-          <w:szCs w:val="28"/>
-        </w:rPr>
-        <w:t>The system needs to be fully functional in order to perform performance testing as any malfunction will distort the results or interrupt the testing process.</w:t>
-      </w:r>
-    </w:p>
-    <w:p>
-      <w:pPr>
-        <w:pStyle w:val="Heading3"/>
-      </w:pPr>
-      <w:bookmarkStart w:id="46" w:name="_Toc404323490"/>
-      <w:r>
-        <w:t>Exit criteria</w:t>
-      </w:r>
-      <w:bookmarkEnd w:id="46"/>
-    </w:p>
-    <w:p>
-      <w:pPr>
         <w:pStyle w:val="Normal1"/>
         <w:numPr>
           <w:ilvl w:val="0"/>
@@ -10144,8 +9278,18 @@
           <w:sz w:val="28"/>
           <w:szCs w:val="28"/>
         </w:rPr>
-        <w:t>Certain level of requirements is achieved.</w:t>
-      </w:r>
+        <w:t>The system needs to be fully functional in order to perform performance testing as any malfunction will distort the results or interrupt the testing process.</w:t>
+      </w:r>
+    </w:p>
+    <w:p>
+      <w:pPr>
+        <w:pStyle w:val="Heading3"/>
+      </w:pPr>
+      <w:bookmarkStart w:id="46" w:name="_Toc404323490"/>
+      <w:r>
+        <w:t>Exit criteria</w:t>
+      </w:r>
+      <w:bookmarkEnd w:id="46"/>
     </w:p>
     <w:p>
       <w:pPr>
@@ -10170,7 +9314,7 @@
           <w:sz w:val="28"/>
           <w:szCs w:val="28"/>
         </w:rPr>
-        <w:t>No high-priority or severe bugs are left outstanding.</w:t>
+        <w:t>Certain level of requirements is achieved.</w:t>
       </w:r>
     </w:p>
     <w:p>
@@ -10196,7 +9340,7 @@
           <w:sz w:val="28"/>
           <w:szCs w:val="28"/>
         </w:rPr>
-        <w:t>All high-risk areas have been fully tested.</w:t>
+        <w:t>No high-priority or severe bugs are left outstanding.</w:t>
       </w:r>
     </w:p>
     <w:p>
@@ -10222,7 +9366,7 @@
           <w:sz w:val="28"/>
           <w:szCs w:val="28"/>
         </w:rPr>
-        <w:t>Performance testing results meet requirements.</w:t>
+        <w:t>All high-risk areas have been fully tested.</w:t>
       </w:r>
     </w:p>
     <w:p>
@@ -10248,6 +9392,32 @@
           <w:sz w:val="28"/>
           <w:szCs w:val="28"/>
         </w:rPr>
+        <w:t>Performance testing results meet requirements.</w:t>
+      </w:r>
+    </w:p>
+    <w:p>
+      <w:pPr>
+        <w:pStyle w:val="Normal1"/>
+        <w:numPr>
+          <w:ilvl w:val="0"/>
+          <w:numId w:val="7"/>
+        </w:numPr>
+        <w:spacing w:line="360" w:lineRule="auto"/>
+        <w:jc w:val="both"/>
+        <w:rPr>
+          <w:rFonts w:asciiTheme="minorHAnsi" w:hAnsiTheme="minorHAnsi" w:cstheme="minorHAnsi"/>
+          <w:color w:val="auto"/>
+          <w:sz w:val="28"/>
+          <w:szCs w:val="28"/>
+        </w:rPr>
+      </w:pPr>
+      <w:r>
+        <w:rPr>
+          <w:rFonts w:asciiTheme="minorHAnsi" w:hAnsiTheme="minorHAnsi" w:cstheme="minorHAnsi"/>
+          <w:color w:val="auto"/>
+          <w:sz w:val="28"/>
+          <w:szCs w:val="28"/>
+        </w:rPr>
         <w:lastRenderedPageBreak/>
         <w:t>The schedule has been achieved.</w:t>
       </w:r>
@@ -10466,17 +9636,14 @@
         </w:rPr>
         <w:t xml:space="preserve">The results of performance testing will be considered “approved” if they meet the expected requirements in the </w:t>
       </w:r>
-      <w:hyperlink r:id="rId12" w:history="1">
-        <w:r>
-          <w:rPr>
-            <w:rStyle w:val="Hyperlink"/>
-            <w:rFonts w:asciiTheme="minorHAnsi" w:hAnsiTheme="minorHAnsi" w:cstheme="minorHAnsi"/>
-            <w:sz w:val="28"/>
-            <w:szCs w:val="28"/>
-          </w:rPr>
-          <w:t>Performance Test Plan (PTP)</w:t>
-        </w:r>
-      </w:hyperlink>
+      <w:r>
+        <w:rPr>
+          <w:rFonts w:asciiTheme="minorHAnsi" w:hAnsiTheme="minorHAnsi" w:cstheme="minorHAnsi"/>
+          <w:sz w:val="28"/>
+          <w:szCs w:val="28"/>
+        </w:rPr>
+        <w:t>PTP</w:t>
+      </w:r>
       <w:r>
         <w:rPr>
           <w:rFonts w:asciiTheme="minorHAnsi" w:hAnsiTheme="minorHAnsi" w:cstheme="minorHAnsi"/>
@@ -10857,7 +10024,7 @@
           <w:bottom w:w="86" w:type="dxa"/>
           <w:right w:w="115" w:type="dxa"/>
         </w:tblCellMar>
-        <w:tblLook w:val="0420" w:firstRow="1" w:lastRow="0" w:firstColumn="0" w:lastColumn="0" w:noHBand="0" w:noVBand="1"/>
+        <w:tblLook w:val="0420"/>
       </w:tblPr>
       <w:tblGrid>
         <w:gridCol w:w="4560"/>
@@ -10866,7 +10033,7 @@
       </w:tblGrid>
       <w:tr>
         <w:trPr>
-          <w:cnfStyle w:val="100000000000" w:firstRow="1" w:lastRow="0" w:firstColumn="0" w:lastColumn="0" w:oddVBand="0" w:evenVBand="0" w:oddHBand="0" w:evenHBand="0" w:firstRowFirstColumn="0" w:firstRowLastColumn="0" w:lastRowFirstColumn="0" w:lastRowLastColumn="0"/>
+          <w:cnfStyle w:val="100000000000"/>
           <w:trHeight w:val="363"/>
         </w:trPr>
         <w:tc>
@@ -10953,7 +10120,7 @@
       </w:tr>
       <w:tr>
         <w:trPr>
-          <w:cnfStyle w:val="000000100000" w:firstRow="0" w:lastRow="0" w:firstColumn="0" w:lastColumn="0" w:oddVBand="0" w:evenVBand="0" w:oddHBand="1" w:evenHBand="0" w:firstRowFirstColumn="0" w:firstRowLastColumn="0" w:lastRowFirstColumn="0" w:lastRowLastColumn="0"/>
+          <w:cnfStyle w:val="000000100000"/>
         </w:trPr>
         <w:tc>
           <w:tcPr>
@@ -11151,7 +10318,7 @@
       </w:tr>
       <w:tr>
         <w:trPr>
-          <w:cnfStyle w:val="000000100000" w:firstRow="0" w:lastRow="0" w:firstColumn="0" w:lastColumn="0" w:oddVBand="0" w:evenVBand="0" w:oddHBand="1" w:evenHBand="0" w:firstRowFirstColumn="0" w:firstRowLastColumn="0" w:lastRowFirstColumn="0" w:lastRowLastColumn="0"/>
+          <w:cnfStyle w:val="000000100000"/>
         </w:trPr>
         <w:tc>
           <w:tcPr>
@@ -11393,7 +10560,7 @@
       </w:tr>
       <w:tr>
         <w:trPr>
-          <w:cnfStyle w:val="000000100000" w:firstRow="0" w:lastRow="0" w:firstColumn="0" w:lastColumn="0" w:oddVBand="0" w:evenVBand="0" w:oddHBand="1" w:evenHBand="0" w:firstRowFirstColumn="0" w:firstRowLastColumn="0" w:lastRowFirstColumn="0" w:lastRowLastColumn="0"/>
+          <w:cnfStyle w:val="000000100000"/>
         </w:trPr>
         <w:tc>
           <w:tcPr>
@@ -11724,7 +10891,7 @@
       </w:tr>
       <w:tr>
         <w:trPr>
-          <w:cnfStyle w:val="000000100000" w:firstRow="0" w:lastRow="0" w:firstColumn="0" w:lastColumn="0" w:oddVBand="0" w:evenVBand="0" w:oddHBand="1" w:evenHBand="0" w:firstRowFirstColumn="0" w:firstRowLastColumn="0" w:lastRowFirstColumn="0" w:lastRowLastColumn="0"/>
+          <w:cnfStyle w:val="000000100000"/>
         </w:trPr>
         <w:tc>
           <w:tcPr>
@@ -12463,7 +11630,6 @@
           <w:color w:val="auto"/>
           <w:sz w:val="28"/>
           <w:szCs w:val="28"/>
-          <w:lang w:val="bg-BG" w:eastAsia="bg-BG"/>
         </w:rPr>
         <w:drawing>
           <wp:inline distT="114300" distB="114300" distL="114300" distR="114300">
@@ -12479,7 +11645,7 @@
                     <pic:cNvPicPr preferRelativeResize="0"/>
                   </pic:nvPicPr>
                   <pic:blipFill>
-                    <a:blip r:embed="rId13"/>
+                    <a:blip r:embed="rId11"/>
                     <a:srcRect/>
                     <a:stretch>
                       <a:fillRect/>
@@ -12518,7 +11684,6 @@
           <w:szCs w:val="28"/>
         </w:rPr>
       </w:pPr>
-      <w:proofErr w:type="spellStart"/>
       <w:r>
         <w:rPr>
           <w:rFonts w:asciiTheme="minorHAnsi" w:hAnsiTheme="minorHAnsi" w:cstheme="minorHAnsi"/>
@@ -12527,17 +11692,7 @@
           <w:szCs w:val="28"/>
         </w:rPr>
         <w:lastRenderedPageBreak/>
-        <w:t>Telerik</w:t>
-      </w:r>
-      <w:proofErr w:type="spellEnd"/>
-      <w:r>
-        <w:rPr>
-          <w:rFonts w:asciiTheme="minorHAnsi" w:hAnsiTheme="minorHAnsi" w:cstheme="minorHAnsi"/>
-          <w:color w:val="auto"/>
-          <w:sz w:val="28"/>
-          <w:szCs w:val="28"/>
-        </w:rPr>
-        <w:t xml:space="preserve"> Test Studio –</w:t>
+        <w:t>Telerik Test Studio –</w:t>
       </w:r>
       <w:r>
         <w:rPr>
@@ -12610,25 +11765,14 @@
           <w:szCs w:val="28"/>
         </w:rPr>
       </w:pPr>
-      <w:proofErr w:type="spellStart"/>
-      <w:r>
-        <w:rPr>
-          <w:rFonts w:asciiTheme="minorHAnsi" w:hAnsiTheme="minorHAnsi" w:cstheme="minorHAnsi"/>
-          <w:color w:val="auto"/>
-          <w:sz w:val="28"/>
-          <w:szCs w:val="28"/>
-        </w:rPr>
-        <w:t>Telerik</w:t>
-      </w:r>
-      <w:proofErr w:type="spellEnd"/>
-      <w:r>
-        <w:rPr>
-          <w:rFonts w:asciiTheme="minorHAnsi" w:hAnsiTheme="minorHAnsi" w:cstheme="minorHAnsi"/>
-          <w:color w:val="auto"/>
-          <w:sz w:val="28"/>
-          <w:szCs w:val="28"/>
-        </w:rPr>
-        <w:t xml:space="preserve"> Testing Framework – used for automated testing (using IE 10)</w:t>
+      <w:r>
+        <w:rPr>
+          <w:rFonts w:asciiTheme="minorHAnsi" w:hAnsiTheme="minorHAnsi" w:cstheme="minorHAnsi"/>
+          <w:color w:val="auto"/>
+          <w:sz w:val="28"/>
+          <w:szCs w:val="28"/>
+        </w:rPr>
+        <w:t>Telerik Testing Framework – used for automated testing (using IE 10)</w:t>
       </w:r>
     </w:p>
     <w:p>
@@ -12647,25 +11791,14 @@
           <w:szCs w:val="28"/>
         </w:rPr>
       </w:pPr>
-      <w:proofErr w:type="spellStart"/>
-      <w:r>
-        <w:rPr>
-          <w:rFonts w:asciiTheme="minorHAnsi" w:hAnsiTheme="minorHAnsi" w:cstheme="minorHAnsi"/>
-          <w:color w:val="auto"/>
-          <w:sz w:val="28"/>
-          <w:szCs w:val="28"/>
-        </w:rPr>
-        <w:t>Telerik</w:t>
-      </w:r>
-      <w:proofErr w:type="spellEnd"/>
-      <w:r>
-        <w:rPr>
-          <w:rFonts w:asciiTheme="minorHAnsi" w:hAnsiTheme="minorHAnsi" w:cstheme="minorHAnsi"/>
-          <w:color w:val="auto"/>
-          <w:sz w:val="28"/>
-          <w:szCs w:val="28"/>
-        </w:rPr>
-        <w:t xml:space="preserve"> Team Pulse – used for logging bugs</w:t>
+      <w:r>
+        <w:rPr>
+          <w:rFonts w:asciiTheme="minorHAnsi" w:hAnsiTheme="minorHAnsi" w:cstheme="minorHAnsi"/>
+          <w:color w:val="auto"/>
+          <w:sz w:val="28"/>
+          <w:szCs w:val="28"/>
+        </w:rPr>
+        <w:t>Telerik Team Pulse – used for logging bugs</w:t>
       </w:r>
     </w:p>
     <w:p>
@@ -12744,7 +11877,7 @@
           <w:bottom w:w="86" w:type="dxa"/>
           <w:right w:w="115" w:type="dxa"/>
         </w:tblCellMar>
-        <w:tblLook w:val="0420" w:firstRow="1" w:lastRow="0" w:firstColumn="0" w:lastColumn="0" w:noHBand="0" w:noVBand="1"/>
+        <w:tblLook w:val="0420"/>
       </w:tblPr>
       <w:tblGrid>
         <w:gridCol w:w="5940"/>
@@ -12752,7 +11885,7 @@
       </w:tblGrid>
       <w:tr>
         <w:trPr>
-          <w:cnfStyle w:val="100000000000" w:firstRow="1" w:lastRow="0" w:firstColumn="0" w:lastColumn="0" w:oddVBand="0" w:evenVBand="0" w:oddHBand="0" w:evenHBand="0" w:firstRowFirstColumn="0" w:firstRowLastColumn="0" w:lastRowFirstColumn="0" w:lastRowLastColumn="0"/>
+          <w:cnfStyle w:val="100000000000"/>
           <w:trHeight w:val="341"/>
         </w:trPr>
         <w:tc>
@@ -12812,7 +11945,7 @@
       </w:tr>
       <w:tr>
         <w:trPr>
-          <w:cnfStyle w:val="000000100000" w:firstRow="0" w:lastRow="0" w:firstColumn="0" w:lastColumn="0" w:oddVBand="0" w:evenVBand="0" w:oddHBand="1" w:evenHBand="0" w:firstRowFirstColumn="0" w:firstRowLastColumn="0" w:lastRowFirstColumn="0" w:lastRowLastColumn="0"/>
+          <w:cnfStyle w:val="000000100000"/>
           <w:trHeight w:val="649"/>
         </w:trPr>
         <w:tc>
@@ -12867,7 +12000,7 @@
               </w:rPr>
               <w:t xml:space="preserve">Dependency on other modules of the </w:t>
             </w:r>
-            <w:hyperlink r:id="rId14" w:history="1">
+            <w:hyperlink r:id="rId12" w:history="1">
               <w:r>
                 <w:rPr>
                   <w:color w:val="auto"/>
@@ -12951,7 +12084,7 @@
       </w:tr>
       <w:tr>
         <w:trPr>
-          <w:cnfStyle w:val="000000100000" w:firstRow="0" w:lastRow="0" w:firstColumn="0" w:lastColumn="0" w:oddVBand="0" w:evenVBand="0" w:oddHBand="1" w:evenHBand="0" w:firstRowFirstColumn="0" w:firstRowLastColumn="0" w:lastRowFirstColumn="0" w:lastRowLastColumn="0"/>
+          <w:cnfStyle w:val="000000100000"/>
           <w:trHeight w:val="1284"/>
         </w:trPr>
         <w:tc>
@@ -12977,25 +12110,7 @@
                 <w:sz w:val="28"/>
                 <w:szCs w:val="28"/>
               </w:rPr>
-              <w:t>Tests cannot be conducted, so we can work on other issues of the Test plan. Update schedule and re-evaluate</w:t>
-            </w:r>
-            <w:r>
-              <w:rPr>
-                <w:rFonts w:asciiTheme="minorHAnsi" w:hAnsiTheme="minorHAnsi" w:cstheme="minorHAnsi"/>
-                <w:color w:val="auto"/>
-                <w:sz w:val="28"/>
-                <w:szCs w:val="28"/>
-              </w:rPr>
-              <w:t xml:space="preserve"> </w:t>
-            </w:r>
-            <w:r>
-              <w:rPr>
-                <w:rFonts w:asciiTheme="minorHAnsi" w:hAnsiTheme="minorHAnsi" w:cstheme="minorHAnsi"/>
-                <w:color w:val="auto"/>
-                <w:sz w:val="28"/>
-                <w:szCs w:val="28"/>
-              </w:rPr>
-              <w:t>if needed.</w:t>
+              <w:t>Tests cannot be conducted, so we can work on other issues of the Test plan. Update schedule and re-evaluateif needed.</w:t>
             </w:r>
           </w:p>
         </w:tc>
@@ -13015,7 +12130,7 @@
                 <w:szCs w:val="28"/>
               </w:rPr>
             </w:pPr>
-            <w:hyperlink r:id="rId15" w:history="1">
+            <w:hyperlink r:id="rId13" w:history="1">
               <w:r>
                 <w:rPr>
                   <w:rFonts w:asciiTheme="minorHAnsi" w:hAnsiTheme="minorHAnsi" w:cstheme="minorHAnsi"/>
@@ -13125,7 +12240,7 @@
           <w:bottom w:w="86" w:type="dxa"/>
           <w:right w:w="115" w:type="dxa"/>
         </w:tblCellMar>
-        <w:tblLook w:val="0420" w:firstRow="1" w:lastRow="0" w:firstColumn="0" w:lastColumn="0" w:noHBand="0" w:noVBand="1"/>
+        <w:tblLook w:val="0420"/>
       </w:tblPr>
       <w:tblGrid>
         <w:gridCol w:w="1515"/>
@@ -13134,7 +12249,7 @@
       </w:tblGrid>
       <w:tr>
         <w:trPr>
-          <w:cnfStyle w:val="100000000000" w:firstRow="1" w:lastRow="0" w:firstColumn="0" w:lastColumn="0" w:oddVBand="0" w:evenVBand="0" w:oddHBand="0" w:evenHBand="0" w:firstRowFirstColumn="0" w:firstRowLastColumn="0" w:lastRowFirstColumn="0" w:lastRowLastColumn="0"/>
+          <w:cnfStyle w:val="100000000000"/>
         </w:trPr>
         <w:tc>
           <w:tcPr>
@@ -13220,7 +12335,7 @@
       </w:tr>
       <w:tr>
         <w:trPr>
-          <w:cnfStyle w:val="000000100000" w:firstRow="0" w:lastRow="0" w:firstColumn="0" w:lastColumn="0" w:oddVBand="0" w:evenVBand="0" w:oddHBand="1" w:evenHBand="0" w:firstRowFirstColumn="0" w:firstRowLastColumn="0" w:lastRowFirstColumn="0" w:lastRowLastColumn="0"/>
+          <w:cnfStyle w:val="000000100000"/>
         </w:trPr>
         <w:tc>
           <w:tcPr>
@@ -13257,7 +12372,6 @@
                 <w:szCs w:val="28"/>
               </w:rPr>
             </w:pPr>
-            <w:proofErr w:type="spellStart"/>
             <w:r>
               <w:rPr>
                 <w:rFonts w:asciiTheme="minorHAnsi" w:hAnsiTheme="minorHAnsi" w:cstheme="minorHAnsi"/>
@@ -13267,7 +12381,6 @@
               </w:rPr>
               <w:t>Kiril</w:t>
             </w:r>
-            <w:proofErr w:type="spellEnd"/>
             <w:r>
               <w:rPr>
                 <w:rFonts w:asciiTheme="minorHAnsi" w:hAnsiTheme="minorHAnsi" w:cstheme="minorHAnsi"/>
@@ -13277,7 +12390,6 @@
               </w:rPr>
               <w:t xml:space="preserve"> </w:t>
             </w:r>
-            <w:proofErr w:type="spellStart"/>
             <w:r>
               <w:rPr>
                 <w:rFonts w:asciiTheme="minorHAnsi" w:hAnsiTheme="minorHAnsi" w:cstheme="minorHAnsi"/>
@@ -13287,7 +12399,6 @@
               </w:rPr>
               <w:t>Todorov</w:t>
             </w:r>
-            <w:proofErr w:type="spellEnd"/>
           </w:p>
         </w:tc>
         <w:sdt>
@@ -13308,7 +12419,6 @@
               <w:calendar w:val="gregorian"/>
             </w:date>
           </w:sdtPr>
-          <w:sdtEndPr/>
           <w:sdtContent>
             <w:tc>
               <w:tcPr>
@@ -13365,7 +12475,6 @@
                 <w:color w:val="auto"/>
                 <w:sz w:val="28"/>
                 <w:szCs w:val="28"/>
-                <w:lang w:val="bg-BG" w:eastAsia="bg-BG"/>
               </w:rPr>
               <w:drawing>
                 <wp:inline distT="0" distB="0" distL="0" distR="0">
@@ -13383,10 +12492,10 @@
                           <pic:cNvPicPr/>
                         </pic:nvPicPr>
                         <pic:blipFill>
-                          <a:blip r:embed="rId16" cstate="print">
+                          <a:blip r:embed="rId14" cstate="print">
                             <a:extLst>
                               <a:ext uri="{28A0092B-C50C-407E-A947-70E740481C1C}">
-                                <a14:useLocalDpi xmlns:a14="http://schemas.microsoft.com/office/drawing/2010/main" val="0"/>
+                                <a14:useLocalDpi xmlns:a14="http://schemas.microsoft.com/office/drawing/2010/main" xmlns:wps="http://schemas.microsoft.com/office/word/2010/wordprocessingShape" xmlns:wpi="http://schemas.microsoft.com/office/word/2010/wordprocessingInk" xmlns:wpg="http://schemas.microsoft.com/office/word/2010/wordprocessingGroup" xmlns:w14="http://schemas.microsoft.com/office/word/2010/wordml" xmlns:w="http://schemas.openxmlformats.org/wordprocessingml/2006/main" xmlns:w10="urn:schemas-microsoft-com:office:word" xmlns:wp14="http://schemas.microsoft.com/office/word/2010/wordprocessingDrawing" xmlns:v="urn:schemas-microsoft-com:vml" xmlns:o="urn:schemas-microsoft-com:office:office" xmlns:mc="http://schemas.openxmlformats.org/markup-compatibility/2006" xmlns:wpc="http://schemas.microsoft.com/office/word/2010/wordprocessingCanvas" xmlns="" val="0"/>
                               </a:ext>
                             </a:extLst>
                           </a:blip>
@@ -13427,7 +12536,6 @@
                 <w:szCs w:val="28"/>
               </w:rPr>
             </w:pPr>
-            <w:proofErr w:type="spellStart"/>
             <w:r>
               <w:rPr>
                 <w:rFonts w:asciiTheme="minorHAnsi" w:hAnsiTheme="minorHAnsi" w:cstheme="minorHAnsi"/>
@@ -13437,7 +12545,6 @@
               </w:rPr>
               <w:t>Mladen</w:t>
             </w:r>
-            <w:proofErr w:type="spellEnd"/>
             <w:r>
               <w:rPr>
                 <w:rFonts w:asciiTheme="minorHAnsi" w:hAnsiTheme="minorHAnsi" w:cstheme="minorHAnsi"/>
@@ -13447,7 +12554,6 @@
               </w:rPr>
               <w:t xml:space="preserve"> </w:t>
             </w:r>
-            <w:proofErr w:type="spellStart"/>
             <w:r>
               <w:rPr>
                 <w:rFonts w:asciiTheme="minorHAnsi" w:hAnsiTheme="minorHAnsi" w:cstheme="minorHAnsi"/>
@@ -13457,7 +12563,6 @@
               </w:rPr>
               <w:t>Mladenov</w:t>
             </w:r>
-            <w:proofErr w:type="spellEnd"/>
           </w:p>
         </w:tc>
         <w:sdt>
@@ -13478,7 +12583,6 @@
               <w:calendar w:val="gregorian"/>
             </w:date>
           </w:sdtPr>
-          <w:sdtEndPr/>
           <w:sdtContent>
             <w:tc>
               <w:tcPr>
@@ -13512,7 +12616,7 @@
       </w:tr>
       <w:tr>
         <w:trPr>
-          <w:cnfStyle w:val="000000100000" w:firstRow="0" w:lastRow="0" w:firstColumn="0" w:lastColumn="0" w:oddVBand="0" w:evenVBand="0" w:oddHBand="1" w:evenHBand="0" w:firstRowFirstColumn="0" w:firstRowLastColumn="0" w:lastRowFirstColumn="0" w:lastRowLastColumn="0"/>
+          <w:cnfStyle w:val="000000100000"/>
         </w:trPr>
         <w:tc>
           <w:tcPr>
@@ -13538,7 +12642,6 @@
                 <w:color w:val="auto"/>
                 <w:sz w:val="28"/>
                 <w:szCs w:val="28"/>
-                <w:lang w:val="bg-BG" w:eastAsia="bg-BG"/>
               </w:rPr>
               <w:lastRenderedPageBreak/>
               <w:drawing>
@@ -13557,7 +12660,7 @@
                           <pic:cNvPicPr/>
                         </pic:nvPicPr>
                         <pic:blipFill>
-                          <a:blip r:embed="rId17" cstate="print"/>
+                          <a:blip r:embed="rId15" cstate="print"/>
                           <a:stretch>
                             <a:fillRect/>
                           </a:stretch>
@@ -13613,7 +12716,6 @@
               </w:rPr>
               <w:t xml:space="preserve"> </w:t>
             </w:r>
-            <w:proofErr w:type="spellStart"/>
             <w:r>
               <w:rPr>
                 <w:rFonts w:asciiTheme="minorHAnsi" w:hAnsiTheme="minorHAnsi" w:cstheme="minorHAnsi"/>
@@ -13623,7 +12725,6 @@
               </w:rPr>
               <w:t>Iliev</w:t>
             </w:r>
-            <w:proofErr w:type="spellEnd"/>
           </w:p>
         </w:tc>
         <w:sdt>
@@ -13644,7 +12745,6 @@
               <w:calendar w:val="gregorian"/>
             </w:date>
           </w:sdtPr>
-          <w:sdtEndPr/>
           <w:sdtContent>
             <w:tc>
               <w:tcPr>
@@ -13712,7 +12812,6 @@
                 <w:szCs w:val="28"/>
               </w:rPr>
             </w:pPr>
-            <w:proofErr w:type="spellStart"/>
             <w:r>
               <w:rPr>
                 <w:rFonts w:asciiTheme="minorHAnsi" w:hAnsiTheme="minorHAnsi" w:cstheme="minorHAnsi"/>
@@ -13722,7 +12821,6 @@
               </w:rPr>
               <w:t>Svetlin</w:t>
             </w:r>
-            <w:proofErr w:type="spellEnd"/>
             <w:r>
               <w:rPr>
                 <w:rFonts w:asciiTheme="minorHAnsi" w:hAnsiTheme="minorHAnsi" w:cstheme="minorHAnsi"/>
@@ -13732,7 +12830,6 @@
               </w:rPr>
               <w:t xml:space="preserve"> </w:t>
             </w:r>
-            <w:proofErr w:type="spellStart"/>
             <w:r>
               <w:rPr>
                 <w:rFonts w:asciiTheme="minorHAnsi" w:hAnsiTheme="minorHAnsi" w:cstheme="minorHAnsi"/>
@@ -13742,7 +12839,6 @@
               </w:rPr>
               <w:t>Nyagolov</w:t>
             </w:r>
-            <w:proofErr w:type="spellEnd"/>
           </w:p>
         </w:tc>
         <w:sdt>
@@ -13763,7 +12859,6 @@
               <w:calendar w:val="gregorian"/>
             </w:date>
           </w:sdtPr>
-          <w:sdtEndPr/>
           <w:sdtContent>
             <w:tc>
               <w:tcPr>
@@ -13797,7 +12892,7 @@
       </w:tr>
       <w:tr>
         <w:trPr>
-          <w:cnfStyle w:val="000000100000" w:firstRow="0" w:lastRow="0" w:firstColumn="0" w:lastColumn="0" w:oddVBand="0" w:evenVBand="0" w:oddHBand="1" w:evenHBand="0" w:firstRowFirstColumn="0" w:firstRowLastColumn="0" w:lastRowFirstColumn="0" w:lastRowLastColumn="0"/>
+          <w:cnfStyle w:val="000000100000"/>
         </w:trPr>
         <w:tc>
           <w:tcPr>
@@ -13840,19 +12935,8 @@
                 <w:sz w:val="28"/>
                 <w:szCs w:val="28"/>
               </w:rPr>
-              <w:t xml:space="preserve">Valeria </w:t>
-            </w:r>
-            <w:proofErr w:type="spellStart"/>
-            <w:r>
-              <w:rPr>
-                <w:rFonts w:asciiTheme="minorHAnsi" w:hAnsiTheme="minorHAnsi" w:cstheme="minorHAnsi"/>
-                <w:color w:val="auto"/>
-                <w:sz w:val="28"/>
-                <w:szCs w:val="28"/>
-              </w:rPr>
-              <w:t>Dimitrova</w:t>
-            </w:r>
-            <w:proofErr w:type="spellEnd"/>
+              <w:t>Valeria Dimitrova</w:t>
+            </w:r>
           </w:p>
         </w:tc>
         <w:sdt>
@@ -13873,7 +12957,6 @@
               <w:calendar w:val="gregorian"/>
             </w:date>
           </w:sdtPr>
-          <w:sdtEndPr/>
           <w:sdtContent>
             <w:tc>
               <w:tcPr>
@@ -13940,7 +13023,6 @@
                 <w:szCs w:val="28"/>
               </w:rPr>
             </w:pPr>
-            <w:proofErr w:type="spellStart"/>
             <w:r>
               <w:rPr>
                 <w:rFonts w:asciiTheme="minorHAnsi" w:hAnsiTheme="minorHAnsi" w:cstheme="minorHAnsi"/>
@@ -13950,7 +13032,6 @@
               </w:rPr>
               <w:t>Vanina</w:t>
             </w:r>
-            <w:proofErr w:type="spellEnd"/>
             <w:r>
               <w:rPr>
                 <w:rFonts w:asciiTheme="minorHAnsi" w:hAnsiTheme="minorHAnsi" w:cstheme="minorHAnsi"/>
@@ -13960,7 +13041,6 @@
               </w:rPr>
               <w:t xml:space="preserve"> </w:t>
             </w:r>
-            <w:proofErr w:type="spellStart"/>
             <w:r>
               <w:rPr>
                 <w:rFonts w:asciiTheme="minorHAnsi" w:hAnsiTheme="minorHAnsi" w:cstheme="minorHAnsi"/>
@@ -13970,7 +13050,6 @@
               </w:rPr>
               <w:t>Nenova</w:t>
             </w:r>
-            <w:proofErr w:type="spellEnd"/>
           </w:p>
         </w:tc>
         <w:sdt>
@@ -13991,7 +13070,6 @@
               <w:calendar w:val="gregorian"/>
             </w:date>
           </w:sdtPr>
-          <w:sdtEndPr/>
           <w:sdtContent>
             <w:tc>
               <w:tcPr>
@@ -14042,8 +13120,8 @@
       <w:bookmarkEnd w:id="80"/>
     </w:p>
     <w:sectPr>
-      <w:headerReference w:type="default" r:id="rId18"/>
-      <w:footerReference w:type="default" r:id="rId19"/>
+      <w:headerReference w:type="default" r:id="rId16"/>
+      <w:footerReference w:type="default" r:id="rId17"/>
       <w:pgSz w:w="12240" w:h="15840" w:code="9"/>
       <w:pgMar w:top="850" w:right="1080" w:bottom="1170" w:left="850" w:header="850" w:footer="562" w:gutter="0"/>
       <w:cols w:space="720"/>
@@ -14054,15 +13132,15 @@
 </file>
 
 <file path=word/endnotes.xml><?xml version="1.0" encoding="utf-8"?>
-<w:endnotes xmlns:wpc="http://schemas.microsoft.com/office/word/2010/wordprocessingCanvas" xmlns:mc="http://schemas.openxmlformats.org/markup-compatibility/2006" xmlns:o="urn:schemas-microsoft-com:office:office" xmlns:r="http://schemas.openxmlformats.org/officeDocument/2006/relationships" xmlns:m="http://schemas.openxmlformats.org/officeDocument/2006/math" xmlns:v="urn:schemas-microsoft-com:vml" xmlns:wp14="http://schemas.microsoft.com/office/word/2010/wordprocessingDrawing" xmlns:wp="http://schemas.openxmlformats.org/drawingml/2006/wordprocessingDrawing" xmlns:w10="urn:schemas-microsoft-com:office:word" xmlns:w="http://schemas.openxmlformats.org/wordprocessingml/2006/main" xmlns:w14="http://schemas.microsoft.com/office/word/2010/wordml" xmlns:wpg="http://schemas.microsoft.com/office/word/2010/wordprocessingGroup" xmlns:wpi="http://schemas.microsoft.com/office/word/2010/wordprocessingInk" xmlns:wne="http://schemas.microsoft.com/office/word/2006/wordml" xmlns:wps="http://schemas.microsoft.com/office/word/2010/wordprocessingShape" mc:Ignorable="w14 wp14">
-  <w:endnote w:type="separator" w:id="-1">
+<w:endnotes xmlns:ve="http://schemas.openxmlformats.org/markup-compatibility/2006" xmlns:o="urn:schemas-microsoft-com:office:office" xmlns:r="http://schemas.openxmlformats.org/officeDocument/2006/relationships" xmlns:m="http://schemas.openxmlformats.org/officeDocument/2006/math" xmlns:v="urn:schemas-microsoft-com:vml" xmlns:wp="http://schemas.openxmlformats.org/drawingml/2006/wordprocessingDrawing" xmlns:w10="urn:schemas-microsoft-com:office:word" xmlns:w="http://schemas.openxmlformats.org/wordprocessingml/2006/main" xmlns:wne="http://schemas.microsoft.com/office/word/2006/wordml">
+  <w:endnote w:type="separator" w:id="0">
     <w:p>
       <w:r>
         <w:separator/>
       </w:r>
     </w:p>
   </w:endnote>
-  <w:endnote w:type="continuationSeparator" w:id="0">
+  <w:endnote w:type="continuationSeparator" w:id="1">
     <w:p>
       <w:r>
         <w:continuationSeparator/>
@@ -14073,7 +13151,7 @@
 </file>
 
 <file path=word/footer1.xml><?xml version="1.0" encoding="utf-8"?>
-<w:ftr xmlns:wpc="http://schemas.microsoft.com/office/word/2010/wordprocessingCanvas" xmlns:mc="http://schemas.openxmlformats.org/markup-compatibility/2006" xmlns:o="urn:schemas-microsoft-com:office:office" xmlns:r="http://schemas.openxmlformats.org/officeDocument/2006/relationships" xmlns:m="http://schemas.openxmlformats.org/officeDocument/2006/math" xmlns:v="urn:schemas-microsoft-com:vml" xmlns:wp14="http://schemas.microsoft.com/office/word/2010/wordprocessingDrawing" xmlns:wp="http://schemas.openxmlformats.org/drawingml/2006/wordprocessingDrawing" xmlns:w10="urn:schemas-microsoft-com:office:word" xmlns:w="http://schemas.openxmlformats.org/wordprocessingml/2006/main" xmlns:w14="http://schemas.microsoft.com/office/word/2010/wordml" xmlns:wpg="http://schemas.microsoft.com/office/word/2010/wordprocessingGroup" xmlns:wpi="http://schemas.microsoft.com/office/word/2010/wordprocessingInk" xmlns:wne="http://schemas.microsoft.com/office/word/2006/wordml" xmlns:wps="http://schemas.microsoft.com/office/word/2010/wordprocessingShape" mc:Ignorable="w14 wp14">
+<w:ftr xmlns:ve="http://schemas.openxmlformats.org/markup-compatibility/2006" xmlns:o="urn:schemas-microsoft-com:office:office" xmlns:r="http://schemas.openxmlformats.org/officeDocument/2006/relationships" xmlns:m="http://schemas.openxmlformats.org/officeDocument/2006/math" xmlns:v="urn:schemas-microsoft-com:vml" xmlns:wp="http://schemas.openxmlformats.org/drawingml/2006/wordprocessingDrawing" xmlns:w10="urn:schemas-microsoft-com:office:word" xmlns:w="http://schemas.openxmlformats.org/wordprocessingml/2006/main" xmlns:wne="http://schemas.microsoft.com/office/word/2006/wordml">
   <w:p>
     <w:pPr>
       <w:spacing w:before="0" w:after="0"/>
@@ -14137,7 +13215,7 @@
         <w:left w:w="0" w:type="dxa"/>
         <w:right w:w="0" w:type="dxa"/>
       </w:tblCellMar>
-      <w:tblLook w:val="04A0" w:firstRow="1" w:lastRow="0" w:firstColumn="1" w:lastColumn="0" w:noHBand="0" w:noVBand="1"/>
+      <w:tblLook w:val="04A0"/>
     </w:tblPr>
     <w:tblGrid>
       <w:gridCol w:w="3159"/>
@@ -14271,7 +13349,6 @@
           <w:r>
             <w:sym w:font="Symbol" w:char="F0D3"/>
           </w:r>
-          <w:proofErr w:type="spellStart"/>
           <w:r>
             <w:rPr>
               <w:rFonts w:ascii="Arial" w:eastAsia="Malgun Gothic" w:hAnsi="Arial" w:cs="Arial"/>
@@ -14281,19 +13358,7 @@
               <w:szCs w:val="18"/>
               <w:lang w:eastAsia="ko-KR"/>
             </w:rPr>
-            <w:t>Telerik</w:t>
-          </w:r>
-          <w:proofErr w:type="spellEnd"/>
-          <w:r>
-            <w:rPr>
-              <w:rFonts w:ascii="Arial" w:eastAsia="Malgun Gothic" w:hAnsi="Arial" w:cs="Arial"/>
-              <w:b/>
-              <w:i/>
-              <w:sz w:val="18"/>
-              <w:szCs w:val="18"/>
-              <w:lang w:eastAsia="ko-KR"/>
-            </w:rPr>
-            <w:t xml:space="preserve"> Software Academy, </w:t>
+            <w:t xml:space="preserve">Telerik Software Academy, </w:t>
           </w:r>
           <w:r>
             <w:rPr>
@@ -14417,7 +13482,7 @@
               <w:sz w:val="18"/>
               <w:szCs w:val="18"/>
             </w:rPr>
-            <w:t>18</w:t>
+            <w:t>4</w:t>
           </w:r>
           <w:r>
             <w:rPr>
@@ -14503,15 +13568,15 @@
 </file>
 
 <file path=word/footnotes.xml><?xml version="1.0" encoding="utf-8"?>
-<w:footnotes xmlns:wpc="http://schemas.microsoft.com/office/word/2010/wordprocessingCanvas" xmlns:mc="http://schemas.openxmlformats.org/markup-compatibility/2006" xmlns:o="urn:schemas-microsoft-com:office:office" xmlns:r="http://schemas.openxmlformats.org/officeDocument/2006/relationships" xmlns:m="http://schemas.openxmlformats.org/officeDocument/2006/math" xmlns:v="urn:schemas-microsoft-com:vml" xmlns:wp14="http://schemas.microsoft.com/office/word/2010/wordprocessingDrawing" xmlns:wp="http://schemas.openxmlformats.org/drawingml/2006/wordprocessingDrawing" xmlns:w10="urn:schemas-microsoft-com:office:word" xmlns:w="http://schemas.openxmlformats.org/wordprocessingml/2006/main" xmlns:w14="http://schemas.microsoft.com/office/word/2010/wordml" xmlns:wpg="http://schemas.microsoft.com/office/word/2010/wordprocessingGroup" xmlns:wpi="http://schemas.microsoft.com/office/word/2010/wordprocessingInk" xmlns:wne="http://schemas.microsoft.com/office/word/2006/wordml" xmlns:wps="http://schemas.microsoft.com/office/word/2010/wordprocessingShape" mc:Ignorable="w14 wp14">
-  <w:footnote w:type="separator" w:id="-1">
+<w:footnotes xmlns:ve="http://schemas.openxmlformats.org/markup-compatibility/2006" xmlns:o="urn:schemas-microsoft-com:office:office" xmlns:r="http://schemas.openxmlformats.org/officeDocument/2006/relationships" xmlns:m="http://schemas.openxmlformats.org/officeDocument/2006/math" xmlns:v="urn:schemas-microsoft-com:vml" xmlns:wp="http://schemas.openxmlformats.org/drawingml/2006/wordprocessingDrawing" xmlns:w10="urn:schemas-microsoft-com:office:word" xmlns:w="http://schemas.openxmlformats.org/wordprocessingml/2006/main" xmlns:wne="http://schemas.microsoft.com/office/word/2006/wordml">
+  <w:footnote w:type="separator" w:id="0">
     <w:p>
       <w:r>
         <w:separator/>
       </w:r>
     </w:p>
   </w:footnote>
-  <w:footnote w:type="continuationSeparator" w:id="0">
+  <w:footnote w:type="continuationSeparator" w:id="1">
     <w:p>
       <w:r>
         <w:continuationSeparator/>
@@ -14522,7 +13587,7 @@
 </file>
 
 <file path=word/header1.xml><?xml version="1.0" encoding="utf-8"?>
-<w:hdr xmlns:wpc="http://schemas.microsoft.com/office/word/2010/wordprocessingCanvas" xmlns:mc="http://schemas.openxmlformats.org/markup-compatibility/2006" xmlns:o="urn:schemas-microsoft-com:office:office" xmlns:r="http://schemas.openxmlformats.org/officeDocument/2006/relationships" xmlns:m="http://schemas.openxmlformats.org/officeDocument/2006/math" xmlns:v="urn:schemas-microsoft-com:vml" xmlns:wp14="http://schemas.microsoft.com/office/word/2010/wordprocessingDrawing" xmlns:wp="http://schemas.openxmlformats.org/drawingml/2006/wordprocessingDrawing" xmlns:w10="urn:schemas-microsoft-com:office:word" xmlns:w="http://schemas.openxmlformats.org/wordprocessingml/2006/main" xmlns:w14="http://schemas.microsoft.com/office/word/2010/wordml" xmlns:wpg="http://schemas.microsoft.com/office/word/2010/wordprocessingGroup" xmlns:wpi="http://schemas.microsoft.com/office/word/2010/wordprocessingInk" xmlns:wne="http://schemas.microsoft.com/office/word/2006/wordml" xmlns:wps="http://schemas.microsoft.com/office/word/2010/wordprocessingShape" mc:Ignorable="w14 wp14">
+<w:hdr xmlns:ve="http://schemas.openxmlformats.org/markup-compatibility/2006" xmlns:o="urn:schemas-microsoft-com:office:office" xmlns:r="http://schemas.openxmlformats.org/officeDocument/2006/relationships" xmlns:m="http://schemas.openxmlformats.org/officeDocument/2006/math" xmlns:v="urn:schemas-microsoft-com:vml" xmlns:wp="http://schemas.openxmlformats.org/drawingml/2006/wordprocessingDrawing" xmlns:w10="urn:schemas-microsoft-com:office:word" xmlns:w="http://schemas.openxmlformats.org/wordprocessingml/2006/main" xmlns:wne="http://schemas.microsoft.com/office/word/2006/wordml">
   <w:tbl>
     <w:tblPr>
       <w:tblW w:w="10191" w:type="dxa"/>
@@ -14532,7 +13597,7 @@
         <w:left w:w="0" w:type="dxa"/>
         <w:right w:w="0" w:type="dxa"/>
       </w:tblCellMar>
-      <w:tblLook w:val="04A0" w:firstRow="1" w:lastRow="0" w:firstColumn="1" w:lastColumn="0" w:noHBand="0" w:noVBand="1"/>
+      <w:tblLook w:val="04A0"/>
     </w:tblPr>
     <w:tblGrid>
       <w:gridCol w:w="10170"/>
@@ -14554,7 +13619,6 @@
           <w:r>
             <w:rPr>
               <w:noProof/>
-              <w:lang w:val="bg-BG" w:eastAsia="bg-BG"/>
             </w:rPr>
             <w:drawing>
               <wp:inline distT="0" distB="0" distL="0" distR="0">
@@ -14694,7 +13758,7 @@
 </file>
 
 <file path=word/numbering.xml><?xml version="1.0" encoding="utf-8"?>
-<w:numbering xmlns:wpc="http://schemas.microsoft.com/office/word/2010/wordprocessingCanvas" xmlns:mc="http://schemas.openxmlformats.org/markup-compatibility/2006" xmlns:o="urn:schemas-microsoft-com:office:office" xmlns:r="http://schemas.openxmlformats.org/officeDocument/2006/relationships" xmlns:m="http://schemas.openxmlformats.org/officeDocument/2006/math" xmlns:v="urn:schemas-microsoft-com:vml" xmlns:wp14="http://schemas.microsoft.com/office/word/2010/wordprocessingDrawing" xmlns:wp="http://schemas.openxmlformats.org/drawingml/2006/wordprocessingDrawing" xmlns:w10="urn:schemas-microsoft-com:office:word" xmlns:w="http://schemas.openxmlformats.org/wordprocessingml/2006/main" xmlns:w14="http://schemas.microsoft.com/office/word/2010/wordml" xmlns:wpg="http://schemas.microsoft.com/office/word/2010/wordprocessingGroup" xmlns:wpi="http://schemas.microsoft.com/office/word/2010/wordprocessingInk" xmlns:wne="http://schemas.microsoft.com/office/word/2006/wordml" xmlns:wps="http://schemas.microsoft.com/office/word/2010/wordprocessingShape" mc:Ignorable="w14 wp14">
+<w:numbering xmlns:ve="http://schemas.openxmlformats.org/markup-compatibility/2006" xmlns:o="urn:schemas-microsoft-com:office:office" xmlns:r="http://schemas.openxmlformats.org/officeDocument/2006/relationships" xmlns:m="http://schemas.openxmlformats.org/officeDocument/2006/math" xmlns:v="urn:schemas-microsoft-com:vml" xmlns:wp="http://schemas.openxmlformats.org/drawingml/2006/wordprocessingDrawing" xmlns:w10="urn:schemas-microsoft-com:office:word" xmlns:w="http://schemas.openxmlformats.org/wordprocessingml/2006/main" xmlns:wne="http://schemas.microsoft.com/office/word/2006/wordml">
   <w:abstractNum w:abstractNumId="0">
     <w:nsid w:val="07E91B10"/>
     <w:multiLevelType w:val="hybridMultilevel"/>
@@ -16282,7 +15346,7 @@
 </file>
 
 <file path=word/styles.xml><?xml version="1.0" encoding="utf-8"?>
-<w:styles xmlns:mc="http://schemas.openxmlformats.org/markup-compatibility/2006" xmlns:r="http://schemas.openxmlformats.org/officeDocument/2006/relationships" xmlns:w="http://schemas.openxmlformats.org/wordprocessingml/2006/main" xmlns:w14="http://schemas.microsoft.com/office/word/2010/wordml" mc:Ignorable="w14">
+<w:styles xmlns:r="http://schemas.openxmlformats.org/officeDocument/2006/relationships" xmlns:w="http://schemas.openxmlformats.org/wordprocessingml/2006/main">
   <w:docDefaults>
     <w:rPrDefault>
       <w:rPr>
@@ -16541,7 +15605,6 @@
   <w:style w:type="character" w:default="1" w:styleId="DefaultParagraphFont">
     <w:name w:val="Default Paragraph Font"/>
     <w:uiPriority w:val="1"/>
-    <w:semiHidden/>
     <w:unhideWhenUsed/>
   </w:style>
   <w:style w:type="table" w:default="1" w:styleId="TableNormal">
@@ -16549,6 +15612,7 @@
     <w:uiPriority w:val="99"/>
     <w:semiHidden/>
     <w:unhideWhenUsed/>
+    <w:qFormat/>
     <w:tblPr>
       <w:tblInd w:w="0" w:type="dxa"/>
       <w:tblCellMar>
@@ -16631,6 +15695,7 @@
     <w:locked/>
     <w:rsid w:val="00193E4B"/>
     <w:tblPr>
+      <w:tblInd w:w="0" w:type="dxa"/>
       <w:tblBorders>
         <w:top w:val="single" w:sz="4" w:space="0" w:color="000000"/>
         <w:left w:val="single" w:sz="4" w:space="0" w:color="000000"/>
@@ -16639,6 +15704,12 @@
         <w:insideH w:val="single" w:sz="4" w:space="0" w:color="000000"/>
         <w:insideV w:val="single" w:sz="4" w:space="0" w:color="000000"/>
       </w:tblBorders>
+      <w:tblCellMar>
+        <w:top w:w="0" w:type="dxa"/>
+        <w:left w:w="108" w:type="dxa"/>
+        <w:bottom w:w="0" w:type="dxa"/>
+        <w:right w:w="108" w:type="dxa"/>
+      </w:tblCellMar>
     </w:tblPr>
   </w:style>
   <w:style w:type="paragraph" w:styleId="BalloonText">
@@ -16852,6 +15923,7 @@
     <w:tblPr>
       <w:tblStyleRowBandSize w:val="1"/>
       <w:tblStyleColBandSize w:val="1"/>
+      <w:tblInd w:w="0" w:type="dxa"/>
       <w:tblBorders>
         <w:top w:val="single" w:sz="8" w:space="0" w:color="FFFFFF" w:themeColor="background1"/>
         <w:left w:val="single" w:sz="8" w:space="0" w:color="FFFFFF" w:themeColor="background1"/>
@@ -16860,6 +15932,12 @@
         <w:insideH w:val="single" w:sz="6" w:space="0" w:color="FFFFFF" w:themeColor="background1"/>
         <w:insideV w:val="single" w:sz="6" w:space="0" w:color="FFFFFF" w:themeColor="background1"/>
       </w:tblBorders>
+      <w:tblCellMar>
+        <w:top w:w="0" w:type="dxa"/>
+        <w:left w:w="108" w:type="dxa"/>
+        <w:bottom w:w="0" w:type="dxa"/>
+        <w:right w:w="108" w:type="dxa"/>
+      </w:tblCellMar>
     </w:tblPr>
     <w:tcPr>
       <w:shd w:val="clear" w:color="auto" w:fill="DBEBD0" w:themeFill="accent6" w:themeFillTint="3F"/>
@@ -17049,6 +16127,7 @@
     <w:tblPr>
       <w:tblStyleRowBandSize w:val="1"/>
       <w:tblStyleColBandSize w:val="1"/>
+      <w:tblInd w:w="0" w:type="dxa"/>
       <w:tblBorders>
         <w:top w:val="single" w:sz="8" w:space="0" w:color="93C571" w:themeColor="accent6" w:themeTint="BF"/>
         <w:left w:val="single" w:sz="8" w:space="0" w:color="93C571" w:themeColor="accent6" w:themeTint="BF"/>
@@ -17056,6 +16135,12 @@
         <w:right w:val="single" w:sz="8" w:space="0" w:color="93C571" w:themeColor="accent6" w:themeTint="BF"/>
         <w:insideH w:val="single" w:sz="8" w:space="0" w:color="93C571" w:themeColor="accent6" w:themeTint="BF"/>
       </w:tblBorders>
+      <w:tblCellMar>
+        <w:top w:w="0" w:type="dxa"/>
+        <w:left w:w="108" w:type="dxa"/>
+        <w:bottom w:w="0" w:type="dxa"/>
+        <w:right w:w="108" w:type="dxa"/>
+      </w:tblCellMar>
     </w:tblPr>
     <w:tblStylePr w:type="firstRow">
       <w:pPr>
@@ -17646,7 +16731,7 @@
   <a:extraClrSchemeLst/>
   <a:extLst>
     <a:ext uri="{05A4C25C-085E-4340-85A3-A5531E510DB2}">
-      <thm15:themeFamily xmlns:thm15="http://schemas.microsoft.com/office/thememl/2012/main" xmlns="" name="Office Theme" id="{62F939B6-93AF-4DB8-9C6B-D6C7DFDC589F}" vid="{4A3C46E8-61CC-4603-A589-7422A47A8E4A}"/>
+      <thm15:themeFamily xmlns="" xmlns:thm15="http://schemas.microsoft.com/office/thememl/2012/main" name="Office Theme" id="{62F939B6-93AF-4DB8-9C6B-D6C7DFDC589F}" vid="{4A3C46E8-61CC-4603-A589-7422A47A8E4A}"/>
     </a:ext>
   </a:extLst>
 </a:theme>

</xml_diff>